<commit_message>
Document and code finished
</commit_message>
<xml_diff>
--- a/Reinforcement Learning.docx
+++ b/Reinforcement Learning.docx
@@ -5,7 +5,7 @@
     <w:p>
       <w:pPr>
         <w:spacing w:line="480" w:lineRule="auto"/>
-        <w:jc w:val="both"/>
+        <w:jc w:val="right"/>
         <w:rPr>
           <w:rFonts w:ascii="Times New Roman" w:hAnsi="Times New Roman" w:cs="Times New Roman"/>
           <w:b/>
@@ -26,7 +26,7 @@
     <w:p>
       <w:pPr>
         <w:spacing w:line="480" w:lineRule="auto"/>
-        <w:jc w:val="both"/>
+        <w:jc w:val="right"/>
         <w:rPr>
           <w:rFonts w:ascii="Times New Roman" w:hAnsi="Times New Roman" w:cs="Times New Roman"/>
           <w:b/>
@@ -34,6 +34,7 @@
           <w:szCs w:val="24"/>
         </w:rPr>
       </w:pPr>
+      <w:proofErr w:type="gramStart"/>
       <w:r>
         <w:rPr>
           <w:rFonts w:ascii="Times New Roman" w:hAnsi="Times New Roman" w:cs="Times New Roman"/>
@@ -41,58 +42,53 @@
           <w:sz w:val="24"/>
           <w:szCs w:val="24"/>
         </w:rPr>
-        <w:t>Assignment 3</w:t>
-      </w:r>
-    </w:p>
-    <w:p>
-      <w:pPr>
-        <w:spacing w:line="480" w:lineRule="auto"/>
-        <w:jc w:val="both"/>
+        <w:t xml:space="preserve">Project </w:t>
+      </w:r>
+      <w:r>
         <w:rPr>
           <w:rFonts w:ascii="Times New Roman" w:hAnsi="Times New Roman" w:cs="Times New Roman"/>
           <w:b/>
           <w:sz w:val="24"/>
           <w:szCs w:val="24"/>
         </w:rPr>
-      </w:pPr>
-      <w:r>
+        <w:t xml:space="preserve"> 3</w:t>
+      </w:r>
+      <w:proofErr w:type="gramEnd"/>
+    </w:p>
+    <w:p>
+      <w:pPr>
+        <w:spacing w:line="480" w:lineRule="auto"/>
+        <w:jc w:val="right"/>
         <w:rPr>
           <w:rFonts w:ascii="Times New Roman" w:hAnsi="Times New Roman" w:cs="Times New Roman"/>
           <w:b/>
           <w:sz w:val="24"/>
           <w:szCs w:val="24"/>
         </w:rPr>
-        <w:t>Maurico and Michael Bimal</w:t>
-      </w:r>
-    </w:p>
-    <w:p>
-      <w:pPr>
-        <w:spacing w:line="480" w:lineRule="auto"/>
-        <w:jc w:val="both"/>
+      </w:pPr>
+      <w:r>
         <w:rPr>
           <w:rFonts w:ascii="Times New Roman" w:hAnsi="Times New Roman" w:cs="Times New Roman"/>
           <w:b/>
           <w:sz w:val="24"/>
           <w:szCs w:val="24"/>
         </w:rPr>
-      </w:pPr>
-    </w:p>
-    <w:p>
-      <w:pPr>
-        <w:spacing w:line="480" w:lineRule="auto"/>
-        <w:jc w:val="both"/>
+        <w:t xml:space="preserve">Maurico </w:t>
+      </w:r>
+      <w:r>
         <w:rPr>
           <w:rFonts w:ascii="Times New Roman" w:hAnsi="Times New Roman" w:cs="Times New Roman"/>
           <w:b/>
           <w:sz w:val="24"/>
           <w:szCs w:val="24"/>
         </w:rPr>
-      </w:pPr>
-    </w:p>
-    <w:p>
-      <w:pPr>
-        <w:spacing w:line="480" w:lineRule="auto"/>
-        <w:jc w:val="both"/>
+        <w:t>Gomez Macedo</w:t>
+      </w:r>
+    </w:p>
+    <w:p>
+      <w:pPr>
+        <w:spacing w:line="480" w:lineRule="auto"/>
+        <w:jc w:val="right"/>
         <w:rPr>
           <w:rFonts w:ascii="Times New Roman" w:hAnsi="Times New Roman" w:cs="Times New Roman"/>
           <w:b/>
@@ -103,22 +99,83 @@
       <w:r>
         <w:rPr>
           <w:rFonts w:ascii="Times New Roman" w:hAnsi="Times New Roman" w:cs="Times New Roman"/>
+          <w:b/>
+          <w:sz w:val="24"/>
+          <w:szCs w:val="24"/>
+        </w:rPr>
+        <w:t>Michael Bimal</w:t>
+      </w:r>
+    </w:p>
+    <w:p>
+      <w:pPr>
+        <w:spacing w:line="480" w:lineRule="auto"/>
+        <w:jc w:val="right"/>
+        <w:rPr>
+          <w:rFonts w:ascii="Times New Roman" w:hAnsi="Times New Roman" w:cs="Times New Roman"/>
+          <w:b/>
+          <w:sz w:val="24"/>
+          <w:szCs w:val="24"/>
+        </w:rPr>
+      </w:pPr>
+    </w:p>
+    <w:p>
+      <w:pPr>
+        <w:spacing w:line="480" w:lineRule="auto"/>
+        <w:jc w:val="right"/>
+        <w:rPr>
+          <w:rFonts w:ascii="Times New Roman" w:hAnsi="Times New Roman" w:cs="Times New Roman"/>
+          <w:b/>
+          <w:sz w:val="24"/>
+          <w:szCs w:val="24"/>
+        </w:rPr>
+      </w:pPr>
+    </w:p>
+    <w:p>
+      <w:pPr>
+        <w:spacing w:line="480" w:lineRule="auto"/>
+        <w:jc w:val="right"/>
+        <w:rPr>
+          <w:rFonts w:ascii="Times New Roman" w:hAnsi="Times New Roman" w:cs="Times New Roman"/>
+          <w:b/>
+          <w:sz w:val="24"/>
+          <w:szCs w:val="24"/>
+        </w:rPr>
+      </w:pPr>
+    </w:p>
+    <w:p>
+      <w:pPr>
+        <w:spacing w:line="480" w:lineRule="auto"/>
+        <w:jc w:val="both"/>
+        <w:rPr>
+          <w:rFonts w:ascii="Times New Roman" w:hAnsi="Times New Roman" w:cs="Times New Roman"/>
+          <w:b/>
+          <w:sz w:val="24"/>
+          <w:szCs w:val="24"/>
+        </w:rPr>
+      </w:pPr>
+    </w:p>
+    <w:p>
+      <w:pPr>
+        <w:spacing w:line="480" w:lineRule="auto"/>
+        <w:jc w:val="center"/>
+        <w:rPr>
+          <w:rFonts w:ascii="Times New Roman" w:hAnsi="Times New Roman" w:cs="Times New Roman"/>
+          <w:b/>
+          <w:sz w:val="24"/>
+          <w:szCs w:val="24"/>
+        </w:rPr>
+      </w:pPr>
+      <w:r>
+        <w:rPr>
+          <w:rFonts w:ascii="Times New Roman" w:hAnsi="Times New Roman" w:cs="Times New Roman"/>
           <w:noProof/>
           <w:sz w:val="24"/>
           <w:szCs w:val="24"/>
         </w:rPr>
         <w:drawing>
-          <wp:anchor distT="114300" distB="114300" distL="114300" distR="114300" simplePos="0" relativeHeight="251658240" behindDoc="1" locked="0" layoutInCell="1" hidden="0" allowOverlap="1" wp14:anchorId="7EB48683" wp14:editId="6E994D2B">
-            <wp:simplePos x="0" y="0"/>
-            <wp:positionH relativeFrom="column">
-              <wp:posOffset>1971675</wp:posOffset>
-            </wp:positionH>
-            <wp:positionV relativeFrom="paragraph">
-              <wp:posOffset>190500</wp:posOffset>
-            </wp:positionV>
-            <wp:extent cx="2214563" cy="1331335"/>
+          <wp:inline distT="0" distB="0" distL="0" distR="0" wp14:anchorId="7EB48683" wp14:editId="39996139">
+            <wp:extent cx="3450772" cy="2198914"/>
             <wp:effectExtent l="0" t="0" r="0" b="0"/>
-            <wp:wrapNone/>
             <wp:docPr id="1" name="image2.png"/>
             <wp:cNvGraphicFramePr/>
             <a:graphic xmlns:a="http://schemas.openxmlformats.org/drawingml/2006/main">
@@ -129,7 +186,13 @@
                     <pic:cNvPicPr preferRelativeResize="0"/>
                   </pic:nvPicPr>
                   <pic:blipFill>
-                    <a:blip r:embed="rId4"/>
+                    <a:blip r:embed="rId4">
+                      <a:extLst>
+                        <a:ext uri="{28A0092B-C50C-407E-A947-70E740481C1C}">
+                          <a14:useLocalDpi xmlns:a14="http://schemas.microsoft.com/office/drawing/2010/main" val="0"/>
+                        </a:ext>
+                      </a:extLst>
+                    </a:blip>
                     <a:srcRect/>
                     <a:stretch>
                       <a:fillRect/>
@@ -138,7 +201,7 @@
                   <pic:spPr>
                     <a:xfrm>
                       <a:off x="0" y="0"/>
-                      <a:ext cx="2214563" cy="1331335"/>
+                      <a:ext cx="3450772" cy="2198914"/>
                     </a:xfrm>
                     <a:prstGeom prst="rect">
                       <a:avLst/>
@@ -148,7 +211,7 @@
                 </pic:pic>
               </a:graphicData>
             </a:graphic>
-          </wp:anchor>
+          </wp:inline>
         </w:drawing>
       </w:r>
     </w:p>
@@ -258,480 +321,6 @@
         <w:jc w:val="both"/>
         <w:rPr>
           <w:rFonts w:ascii="Times New Roman" w:hAnsi="Times New Roman" w:cs="Times New Roman"/>
-          <w:sz w:val="24"/>
-          <w:szCs w:val="24"/>
-        </w:rPr>
-      </w:pPr>
-    </w:p>
-    <w:p>
-      <w:pPr>
-        <w:spacing w:line="480" w:lineRule="auto"/>
-        <w:jc w:val="both"/>
-        <w:rPr>
-          <w:rFonts w:ascii="Times New Roman" w:hAnsi="Times New Roman" w:cs="Times New Roman"/>
-          <w:sz w:val="24"/>
-          <w:szCs w:val="24"/>
-        </w:rPr>
-      </w:pPr>
-    </w:p>
-    <w:p>
-      <w:pPr>
-        <w:spacing w:line="480" w:lineRule="auto"/>
-        <w:jc w:val="both"/>
-        <w:rPr>
-          <w:rFonts w:ascii="Times New Roman" w:hAnsi="Times New Roman" w:cs="Times New Roman"/>
-          <w:sz w:val="24"/>
-          <w:szCs w:val="24"/>
-        </w:rPr>
-      </w:pPr>
-    </w:p>
-    <w:p>
-      <w:pPr>
-        <w:spacing w:line="480" w:lineRule="auto"/>
-        <w:jc w:val="both"/>
-        <w:rPr>
-          <w:rFonts w:ascii="Times New Roman" w:hAnsi="Times New Roman" w:cs="Times New Roman"/>
-          <w:sz w:val="24"/>
-          <w:szCs w:val="24"/>
-        </w:rPr>
-      </w:pPr>
-    </w:p>
-    <w:p>
-      <w:pPr>
-        <w:spacing w:line="480" w:lineRule="auto"/>
-        <w:jc w:val="both"/>
-        <w:rPr>
-          <w:rFonts w:ascii="Times New Roman" w:hAnsi="Times New Roman" w:cs="Times New Roman"/>
-          <w:sz w:val="24"/>
-          <w:szCs w:val="24"/>
-        </w:rPr>
-      </w:pPr>
-    </w:p>
-    <w:p>
-      <w:pPr>
-        <w:spacing w:line="480" w:lineRule="auto"/>
-        <w:jc w:val="both"/>
-        <w:rPr>
-          <w:rFonts w:ascii="Times New Roman" w:hAnsi="Times New Roman" w:cs="Times New Roman"/>
-          <w:sz w:val="24"/>
-          <w:szCs w:val="24"/>
-        </w:rPr>
-      </w:pPr>
-    </w:p>
-    <w:p>
-      <w:pPr>
-        <w:spacing w:line="480" w:lineRule="auto"/>
-        <w:jc w:val="both"/>
-        <w:rPr>
-          <w:rFonts w:ascii="Times New Roman" w:hAnsi="Times New Roman" w:cs="Times New Roman"/>
-          <w:sz w:val="24"/>
-          <w:szCs w:val="24"/>
-        </w:rPr>
-      </w:pPr>
-    </w:p>
-    <w:p>
-      <w:pPr>
-        <w:spacing w:line="480" w:lineRule="auto"/>
-        <w:jc w:val="both"/>
-        <w:rPr>
-          <w:rFonts w:ascii="Times New Roman" w:hAnsi="Times New Roman" w:cs="Times New Roman"/>
-          <w:sz w:val="24"/>
-          <w:szCs w:val="24"/>
-        </w:rPr>
-      </w:pPr>
-    </w:p>
-    <w:p>
-      <w:pPr>
-        <w:spacing w:line="480" w:lineRule="auto"/>
-        <w:jc w:val="both"/>
-        <w:rPr>
-          <w:rFonts w:ascii="Times New Roman" w:hAnsi="Times New Roman" w:cs="Times New Roman"/>
-          <w:sz w:val="24"/>
-          <w:szCs w:val="24"/>
-        </w:rPr>
-      </w:pPr>
-      <w:r>
-        <w:rPr>
-          <w:rFonts w:ascii="Times New Roman" w:hAnsi="Times New Roman" w:cs="Times New Roman"/>
-          <w:sz w:val="24"/>
-          <w:szCs w:val="24"/>
-        </w:rPr>
-        <w:lastRenderedPageBreak/>
-        <w:t xml:space="preserve">                                         INTRODUCTION</w:t>
-      </w:r>
-    </w:p>
-    <w:p>
-      <w:pPr>
-        <w:spacing w:line="480" w:lineRule="auto"/>
-        <w:jc w:val="both"/>
-        <w:rPr>
-          <w:rFonts w:ascii="Times New Roman" w:hAnsi="Times New Roman" w:cs="Times New Roman"/>
-          <w:sz w:val="24"/>
-          <w:szCs w:val="24"/>
-        </w:rPr>
-      </w:pPr>
-    </w:p>
-    <w:p>
-      <w:pPr>
-        <w:spacing w:line="480" w:lineRule="auto"/>
-        <w:jc w:val="both"/>
-        <w:rPr>
-          <w:rFonts w:ascii="Times New Roman" w:hAnsi="Times New Roman" w:cs="Times New Roman"/>
-          <w:sz w:val="24"/>
-          <w:szCs w:val="24"/>
-        </w:rPr>
-      </w:pPr>
-    </w:p>
-    <w:p>
-      <w:pPr>
-        <w:spacing w:line="480" w:lineRule="auto"/>
-        <w:jc w:val="both"/>
-        <w:rPr>
-          <w:rFonts w:ascii="Times New Roman" w:hAnsi="Times New Roman" w:cs="Times New Roman"/>
-          <w:sz w:val="24"/>
-          <w:szCs w:val="24"/>
-        </w:rPr>
-      </w:pPr>
-    </w:p>
-    <w:p>
-      <w:pPr>
-        <w:spacing w:line="480" w:lineRule="auto"/>
-        <w:jc w:val="both"/>
-        <w:rPr>
-          <w:rFonts w:ascii="Times New Roman" w:hAnsi="Times New Roman" w:cs="Times New Roman"/>
-          <w:sz w:val="24"/>
-          <w:szCs w:val="24"/>
-        </w:rPr>
-      </w:pPr>
-      <w:r>
-        <w:rPr>
-          <w:rFonts w:ascii="Times New Roman" w:hAnsi="Times New Roman" w:cs="Times New Roman"/>
-          <w:sz w:val="24"/>
-          <w:szCs w:val="24"/>
-        </w:rPr>
-        <w:t>Reinforcement Learning is a crucial field in artificial intelligence, concentrating on how agents can optimize cumulative rewards through specific actions within an environment. Temporal Difference (TD) learning methods like Sarsa and Q-learning are especially notable for their capability to learn despite having incomplete knowledge of the environment. We explore a grid world scenario, a widely utilized setup in RL studies. This scenario features a finite, two-dimensional grid where an agent must navigate from an initial position to a terminal state, while avoiding designated penalty areas.</w:t>
-      </w:r>
-    </w:p>
-    <w:p>
-      <w:pPr>
-        <w:spacing w:line="480" w:lineRule="auto"/>
-        <w:jc w:val="both"/>
-        <w:rPr>
-          <w:rFonts w:ascii="Times New Roman" w:hAnsi="Times New Roman" w:cs="Times New Roman"/>
-          <w:sz w:val="24"/>
-          <w:szCs w:val="24"/>
-        </w:rPr>
-      </w:pPr>
-    </w:p>
-    <w:p>
-      <w:pPr>
-        <w:spacing w:line="480" w:lineRule="auto"/>
-        <w:jc w:val="both"/>
-        <w:rPr>
-          <w:rFonts w:ascii="Times New Roman" w:hAnsi="Times New Roman" w:cs="Times New Roman"/>
-          <w:sz w:val="24"/>
-          <w:szCs w:val="24"/>
-        </w:rPr>
-      </w:pPr>
-      <w:r>
-        <w:rPr>
-          <w:rFonts w:ascii="Times New Roman" w:hAnsi="Times New Roman" w:cs="Times New Roman"/>
-          <w:sz w:val="24"/>
-          <w:szCs w:val="24"/>
-        </w:rPr>
-        <w:t>Sarsa:</w:t>
-      </w:r>
-      <w:r>
-        <w:rPr>
-          <w:rFonts w:ascii="Times New Roman" w:hAnsi="Times New Roman" w:cs="Times New Roman"/>
-          <w:sz w:val="24"/>
-          <w:szCs w:val="24"/>
-        </w:rPr>
-        <w:t xml:space="preserve"> </w:t>
-      </w:r>
-      <w:r>
-        <w:rPr>
-          <w:rFonts w:ascii="Times New Roman" w:hAnsi="Times New Roman" w:cs="Times New Roman"/>
-          <w:sz w:val="24"/>
-          <w:szCs w:val="24"/>
-        </w:rPr>
-        <w:t xml:space="preserve">a well-known reinforcement learning algorithm, is employed to optimize a policy that maximizes expected cumulative rewards for an agent engaging with its environment. It is an on-policy learning method, which implies it evaluates the policy it actively adheres to, maintaining a Q-function </w:t>
-      </w:r>
-      <w:proofErr w:type="gramStart"/>
-      <w:r>
-        <w:rPr>
-          <w:rFonts w:ascii="Times New Roman" w:hAnsi="Times New Roman" w:cs="Times New Roman"/>
-          <w:sz w:val="24"/>
-          <w:szCs w:val="24"/>
-        </w:rPr>
-        <w:t>Q(</w:t>
-      </w:r>
-      <w:proofErr w:type="gramEnd"/>
-      <w:r>
-        <w:rPr>
-          <w:rFonts w:ascii="Times New Roman" w:hAnsi="Times New Roman" w:cs="Times New Roman"/>
-          <w:sz w:val="24"/>
-          <w:szCs w:val="24"/>
-        </w:rPr>
-        <w:t xml:space="preserve">s, a) that forecasts expected cumulative rewards. This algorithm frequently utilizes an </w:t>
-      </w:r>
-      <w:proofErr w:type="spellStart"/>
-      <w:r>
-        <w:rPr>
-          <w:rFonts w:ascii="Times New Roman" w:hAnsi="Times New Roman" w:cs="Times New Roman"/>
-          <w:sz w:val="24"/>
-          <w:szCs w:val="24"/>
-        </w:rPr>
-        <w:t>episilon</w:t>
-      </w:r>
-      <w:proofErr w:type="spellEnd"/>
-      <w:r>
-        <w:rPr>
-          <w:rFonts w:ascii="Times New Roman" w:hAnsi="Times New Roman" w:cs="Times New Roman"/>
-          <w:sz w:val="24"/>
-          <w:szCs w:val="24"/>
-        </w:rPr>
-        <w:t>-greedy policy to effectively balance the needs of exploration and exploitation.</w:t>
-      </w:r>
-    </w:p>
-    <w:p>
-      <w:pPr>
-        <w:spacing w:line="480" w:lineRule="auto"/>
-        <w:jc w:val="both"/>
-        <w:rPr>
-          <w:rFonts w:ascii="Times New Roman" w:hAnsi="Times New Roman" w:cs="Times New Roman"/>
-          <w:sz w:val="24"/>
-          <w:szCs w:val="24"/>
-        </w:rPr>
-      </w:pPr>
-    </w:p>
-    <w:p>
-      <w:pPr>
-        <w:spacing w:before="240" w:after="240" w:line="480" w:lineRule="auto"/>
-        <w:jc w:val="both"/>
-        <w:rPr>
-          <w:rFonts w:ascii="Times New Roman" w:hAnsi="Times New Roman" w:cs="Times New Roman"/>
-          <w:sz w:val="24"/>
-          <w:szCs w:val="24"/>
-        </w:rPr>
-      </w:pPr>
-      <w:r>
-        <w:rPr>
-          <w:rFonts w:ascii="Times New Roman" w:hAnsi="Times New Roman" w:cs="Times New Roman"/>
-          <w:sz w:val="24"/>
-          <w:szCs w:val="24"/>
-        </w:rPr>
-        <w:t xml:space="preserve">Q-learning: Another prominent algorithm in reinforcement learning and operates as an off-policy Temporal Difference (TD) learning method. This means it determines the value of the optimal policy without depending on the agent's current actions, even if the agent is following a different policy at the time. </w:t>
-      </w:r>
-      <w:proofErr w:type="gramStart"/>
-      <w:r>
-        <w:rPr>
-          <w:rFonts w:ascii="Times New Roman" w:hAnsi="Times New Roman" w:cs="Times New Roman"/>
-          <w:sz w:val="24"/>
-          <w:szCs w:val="24"/>
-        </w:rPr>
-        <w:t>Similar to</w:t>
-      </w:r>
-      <w:proofErr w:type="gramEnd"/>
-      <w:r>
-        <w:rPr>
-          <w:rFonts w:ascii="Times New Roman" w:hAnsi="Times New Roman" w:cs="Times New Roman"/>
-          <w:sz w:val="24"/>
-          <w:szCs w:val="24"/>
-        </w:rPr>
-        <w:t xml:space="preserve"> other methods, Q-learning employs an epsilon-greedy policy for </w:t>
-      </w:r>
-      <w:r>
-        <w:rPr>
-          <w:rFonts w:ascii="Times New Roman" w:hAnsi="Times New Roman" w:cs="Times New Roman"/>
-          <w:sz w:val="24"/>
-          <w:szCs w:val="24"/>
-        </w:rPr>
-        <w:lastRenderedPageBreak/>
-        <w:t>choosing actions, which helps maintain a balance between exploring new possibilities and exploiting known strategies.</w:t>
-      </w:r>
-    </w:p>
-    <w:p>
-      <w:pPr>
-        <w:spacing w:before="240" w:after="240" w:line="480" w:lineRule="auto"/>
-        <w:jc w:val="both"/>
-        <w:rPr>
-          <w:rFonts w:ascii="Times New Roman" w:hAnsi="Times New Roman" w:cs="Times New Roman"/>
-          <w:sz w:val="24"/>
-          <w:szCs w:val="24"/>
-        </w:rPr>
-      </w:pPr>
-      <w:r>
-        <w:rPr>
-          <w:rFonts w:ascii="Times New Roman" w:hAnsi="Times New Roman" w:cs="Times New Roman"/>
-          <w:sz w:val="24"/>
-          <w:szCs w:val="24"/>
-        </w:rPr>
-        <w:t xml:space="preserve"> The </w:t>
-      </w:r>
-      <w:r>
-        <w:rPr>
-          <w:rFonts w:ascii="Times New Roman" w:hAnsi="Times New Roman" w:cs="Times New Roman"/>
-          <w:sz w:val="24"/>
-          <w:szCs w:val="24"/>
-        </w:rPr>
-        <w:t xml:space="preserve">Gradient </w:t>
-      </w:r>
-      <w:r>
-        <w:rPr>
-          <w:rFonts w:ascii="Times New Roman" w:hAnsi="Times New Roman" w:cs="Times New Roman"/>
-          <w:sz w:val="24"/>
-          <w:szCs w:val="24"/>
-        </w:rPr>
-        <w:t xml:space="preserve">Monte Carlo </w:t>
-      </w:r>
-      <w:r>
-        <w:rPr>
-          <w:rFonts w:ascii="Times New Roman" w:hAnsi="Times New Roman" w:cs="Times New Roman"/>
-          <w:sz w:val="24"/>
-          <w:szCs w:val="24"/>
-        </w:rPr>
-        <w:t>Method: It</w:t>
-      </w:r>
-      <w:r>
-        <w:rPr>
-          <w:rFonts w:ascii="Times New Roman" w:hAnsi="Times New Roman" w:cs="Times New Roman"/>
-          <w:sz w:val="24"/>
-          <w:szCs w:val="24"/>
-        </w:rPr>
-        <w:t xml:space="preserve"> is arguably the most widely used algorithm in reinforcement learning, estimating the value of a state by averaging the returns from numerous episodes originating from that state. This approach depends on complete episodes to determine the value function and does not necessitate a model of the environment.</w:t>
-      </w:r>
-    </w:p>
-    <w:p>
-      <w:pPr>
-        <w:spacing w:before="240" w:after="240" w:line="480" w:lineRule="auto"/>
-        <w:jc w:val="both"/>
-        <w:rPr>
-          <w:rFonts w:ascii="Times New Roman" w:hAnsi="Times New Roman" w:cs="Times New Roman"/>
-          <w:sz w:val="24"/>
-          <w:szCs w:val="24"/>
-        </w:rPr>
-      </w:pPr>
-      <w:r>
-        <w:rPr>
-          <w:rFonts w:ascii="Times New Roman" w:hAnsi="Times New Roman" w:cs="Times New Roman"/>
-          <w:sz w:val="24"/>
-          <w:szCs w:val="24"/>
-        </w:rPr>
-        <w:t>Semi-Gradient TD (0): A temporal difference learning approach that updates the value function using the difference between the current state’s estimated value and the value of the next state, weighted by a linear function approximation. This method combines the aspects of Monte Carlo and dynamic programming.</w:t>
-      </w:r>
-    </w:p>
-    <w:p>
-      <w:pPr>
-        <w:spacing w:line="480" w:lineRule="auto"/>
-        <w:jc w:val="both"/>
-        <w:rPr>
-          <w:rFonts w:ascii="Times New Roman" w:hAnsi="Times New Roman" w:cs="Times New Roman"/>
-          <w:sz w:val="24"/>
-          <w:szCs w:val="24"/>
-        </w:rPr>
-      </w:pPr>
-    </w:p>
-    <w:p>
-      <w:pPr>
-        <w:spacing w:line="480" w:lineRule="auto"/>
-        <w:jc w:val="both"/>
-        <w:rPr>
-          <w:rFonts w:ascii="Times New Roman" w:hAnsi="Times New Roman" w:cs="Times New Roman"/>
-          <w:sz w:val="24"/>
-          <w:szCs w:val="24"/>
-        </w:rPr>
-      </w:pPr>
-      <w:r>
-        <w:rPr>
-          <w:rFonts w:ascii="Times New Roman" w:hAnsi="Times New Roman" w:cs="Times New Roman"/>
-          <w:sz w:val="24"/>
-          <w:szCs w:val="24"/>
-        </w:rPr>
-        <w:t>Objective: This project investigates the application of two fundamental reinforcement learning algorithms, Sarsa and Q-learning, within a grid world framework.</w:t>
-      </w:r>
-    </w:p>
-    <w:p>
-      <w:pPr>
-        <w:spacing w:line="480" w:lineRule="auto"/>
-        <w:jc w:val="both"/>
-        <w:rPr>
-          <w:rFonts w:ascii="Times New Roman" w:hAnsi="Times New Roman" w:cs="Times New Roman"/>
-          <w:sz w:val="24"/>
-          <w:szCs w:val="24"/>
-        </w:rPr>
-      </w:pPr>
-    </w:p>
-    <w:p>
-      <w:pPr>
-        <w:spacing w:line="480" w:lineRule="auto"/>
-        <w:jc w:val="both"/>
-        <w:rPr>
-          <w:rFonts w:ascii="Times New Roman" w:eastAsia="Arial Unicode MS" w:hAnsi="Times New Roman" w:cs="Times New Roman"/>
-          <w:sz w:val="24"/>
-          <w:szCs w:val="24"/>
-        </w:rPr>
-      </w:pPr>
-      <w:r>
-        <w:rPr>
-          <w:rFonts w:ascii="Times New Roman" w:eastAsia="Arial Unicode MS" w:hAnsi="Times New Roman" w:cs="Times New Roman"/>
-          <w:sz w:val="24"/>
-          <w:szCs w:val="24"/>
-        </w:rPr>
-        <w:t>Grid</w:t>
-      </w:r>
-      <w:r>
-        <w:rPr>
-          <w:rFonts w:ascii="Times New Roman" w:eastAsia="Arial Unicode MS" w:hAnsi="Times New Roman" w:cs="Times New Roman"/>
-          <w:sz w:val="24"/>
-          <w:szCs w:val="24"/>
-        </w:rPr>
-        <w:t xml:space="preserve"> </w:t>
-      </w:r>
-      <w:r>
-        <w:rPr>
-          <w:rFonts w:ascii="Times New Roman" w:eastAsia="Arial Unicode MS" w:hAnsi="Times New Roman" w:cs="Times New Roman"/>
-          <w:sz w:val="24"/>
-          <w:szCs w:val="24"/>
-        </w:rPr>
-        <w:t xml:space="preserve">world: The agent starts at the blue square and moves to a neighboring state with equal probability. If the agent moves to a red state, it receives a reward of −20 and goes back to the start, i.e., the blue square. A move between any two other states receives a reward of −1. A move that attempts to move outside of the grid receives a reward of -1. The black squares serve as a </w:t>
-      </w:r>
-      <w:proofErr w:type="gramStart"/>
-      <w:r>
-        <w:rPr>
-          <w:rFonts w:ascii="Times New Roman" w:eastAsia="Arial Unicode MS" w:hAnsi="Times New Roman" w:cs="Times New Roman"/>
-          <w:sz w:val="24"/>
-          <w:szCs w:val="24"/>
-        </w:rPr>
-        <w:t>terminal states</w:t>
-      </w:r>
-      <w:proofErr w:type="gramEnd"/>
-      <w:r>
-        <w:rPr>
-          <w:rFonts w:ascii="Times New Roman" w:eastAsia="Arial Unicode MS" w:hAnsi="Times New Roman" w:cs="Times New Roman"/>
-          <w:sz w:val="24"/>
-          <w:szCs w:val="24"/>
-        </w:rPr>
-        <w:t>.</w:t>
-      </w:r>
-    </w:p>
-    <w:p>
-      <w:pPr>
-        <w:spacing w:line="480" w:lineRule="auto"/>
-        <w:jc w:val="both"/>
-        <w:rPr>
-          <w:rFonts w:ascii="Times New Roman" w:eastAsia="Arial Unicode MS" w:hAnsi="Times New Roman" w:cs="Times New Roman"/>
-          <w:sz w:val="24"/>
-          <w:szCs w:val="24"/>
-        </w:rPr>
-      </w:pPr>
-    </w:p>
-    <w:p>
-      <w:pPr>
-        <w:spacing w:line="480" w:lineRule="auto"/>
-        <w:jc w:val="both"/>
-        <w:rPr>
-          <w:rFonts w:ascii="Times New Roman" w:eastAsia="Arial Unicode MS" w:hAnsi="Times New Roman" w:cs="Times New Roman"/>
           <w:b/>
           <w:bCs/>
           <w:sz w:val="28"/>
@@ -740,11 +329,401 @@
       </w:pPr>
       <w:r>
         <w:rPr>
-          <w:rFonts w:ascii="Times New Roman" w:eastAsia="Arial Unicode MS" w:hAnsi="Times New Roman" w:cs="Times New Roman"/>
+          <w:rFonts w:ascii="Times New Roman" w:hAnsi="Times New Roman" w:cs="Times New Roman"/>
           <w:b/>
           <w:bCs/>
           <w:sz w:val="28"/>
           <w:szCs w:val="28"/>
+        </w:rPr>
+        <w:lastRenderedPageBreak/>
+        <w:t>Introduction</w:t>
+      </w:r>
+    </w:p>
+    <w:p>
+      <w:pPr>
+        <w:spacing w:line="480" w:lineRule="auto"/>
+        <w:jc w:val="both"/>
+        <w:rPr>
+          <w:rFonts w:ascii="Times New Roman" w:hAnsi="Times New Roman" w:cs="Times New Roman"/>
+          <w:sz w:val="24"/>
+          <w:szCs w:val="24"/>
+        </w:rPr>
+      </w:pPr>
+    </w:p>
+    <w:p>
+      <w:pPr>
+        <w:spacing w:line="480" w:lineRule="auto"/>
+        <w:jc w:val="both"/>
+        <w:rPr>
+          <w:rFonts w:ascii="Times New Roman" w:hAnsi="Times New Roman" w:cs="Times New Roman"/>
+          <w:sz w:val="24"/>
+          <w:szCs w:val="24"/>
+        </w:rPr>
+      </w:pPr>
+    </w:p>
+    <w:p>
+      <w:pPr>
+        <w:spacing w:line="480" w:lineRule="auto"/>
+        <w:jc w:val="both"/>
+        <w:rPr>
+          <w:rFonts w:ascii="Times New Roman" w:hAnsi="Times New Roman" w:cs="Times New Roman"/>
+          <w:sz w:val="24"/>
+          <w:szCs w:val="24"/>
+        </w:rPr>
+      </w:pPr>
+    </w:p>
+    <w:p>
+      <w:pPr>
+        <w:spacing w:line="480" w:lineRule="auto"/>
+        <w:jc w:val="both"/>
+        <w:rPr>
+          <w:rFonts w:ascii="Times New Roman" w:hAnsi="Times New Roman" w:cs="Times New Roman"/>
+          <w:sz w:val="24"/>
+          <w:szCs w:val="24"/>
+        </w:rPr>
+      </w:pPr>
+      <w:r>
+        <w:rPr>
+          <w:rFonts w:ascii="Times New Roman" w:hAnsi="Times New Roman" w:cs="Times New Roman"/>
+          <w:sz w:val="24"/>
+          <w:szCs w:val="24"/>
+        </w:rPr>
+        <w:t>Reinforcement Learning is a crucial field in artificial intelligence, concentrating on how agents can optimize cumulative rewards through specific actions within an environment. Temporal Difference (TD) learning methods like Sarsa and Q-learning are especially notable for their capability to learn despite having incomplete knowledge of the environment. We explore a grid world scenario, a widely utilized setup in RL studies. This scenario features a finite, two-dimensional grid where an agent must navigate from an initial position to a terminal state, while avoiding designated penalty areas.</w:t>
+      </w:r>
+    </w:p>
+    <w:p>
+      <w:pPr>
+        <w:spacing w:line="480" w:lineRule="auto"/>
+        <w:jc w:val="both"/>
+        <w:rPr>
+          <w:rFonts w:ascii="Times New Roman" w:hAnsi="Times New Roman" w:cs="Times New Roman"/>
+          <w:sz w:val="24"/>
+          <w:szCs w:val="24"/>
+        </w:rPr>
+      </w:pPr>
+    </w:p>
+    <w:p>
+      <w:pPr>
+        <w:spacing w:line="480" w:lineRule="auto"/>
+        <w:jc w:val="both"/>
+        <w:rPr>
+          <w:rFonts w:ascii="Times New Roman" w:hAnsi="Times New Roman" w:cs="Times New Roman"/>
+          <w:sz w:val="24"/>
+          <w:szCs w:val="24"/>
+        </w:rPr>
+      </w:pPr>
+      <w:r>
+        <w:rPr>
+          <w:rFonts w:ascii="Times New Roman" w:hAnsi="Times New Roman" w:cs="Times New Roman"/>
+          <w:sz w:val="24"/>
+          <w:szCs w:val="24"/>
+        </w:rPr>
+        <w:t>Sarsa:</w:t>
+      </w:r>
+      <w:r>
+        <w:rPr>
+          <w:rFonts w:ascii="Times New Roman" w:hAnsi="Times New Roman" w:cs="Times New Roman"/>
+          <w:sz w:val="24"/>
+          <w:szCs w:val="24"/>
+        </w:rPr>
+        <w:t xml:space="preserve"> </w:t>
+      </w:r>
+      <w:r>
+        <w:rPr>
+          <w:rFonts w:ascii="Times New Roman" w:hAnsi="Times New Roman" w:cs="Times New Roman"/>
+          <w:sz w:val="24"/>
+          <w:szCs w:val="24"/>
+        </w:rPr>
+        <w:t xml:space="preserve">a well-known reinforcement learning algorithm, is employed to optimize a policy that maximizes expected cumulative rewards for an agent engaging with its environment. It is an on-policy learning method, which implies it evaluates the policy it actively adheres to, maintaining a Q-function </w:t>
+      </w:r>
+      <w:proofErr w:type="gramStart"/>
+      <w:r>
+        <w:rPr>
+          <w:rFonts w:ascii="Times New Roman" w:hAnsi="Times New Roman" w:cs="Times New Roman"/>
+          <w:sz w:val="24"/>
+          <w:szCs w:val="24"/>
+        </w:rPr>
+        <w:t>Q(</w:t>
+      </w:r>
+      <w:proofErr w:type="gramEnd"/>
+      <w:r>
+        <w:rPr>
+          <w:rFonts w:ascii="Times New Roman" w:hAnsi="Times New Roman" w:cs="Times New Roman"/>
+          <w:sz w:val="24"/>
+          <w:szCs w:val="24"/>
+        </w:rPr>
+        <w:t xml:space="preserve">s, a) that forecasts expected cumulative rewards. This algorithm frequently utilizes an </w:t>
+      </w:r>
+      <w:proofErr w:type="spellStart"/>
+      <w:r>
+        <w:rPr>
+          <w:rFonts w:ascii="Times New Roman" w:hAnsi="Times New Roman" w:cs="Times New Roman"/>
+          <w:sz w:val="24"/>
+          <w:szCs w:val="24"/>
+        </w:rPr>
+        <w:t>episilon</w:t>
+      </w:r>
+      <w:proofErr w:type="spellEnd"/>
+      <w:r>
+        <w:rPr>
+          <w:rFonts w:ascii="Times New Roman" w:hAnsi="Times New Roman" w:cs="Times New Roman"/>
+          <w:sz w:val="24"/>
+          <w:szCs w:val="24"/>
+        </w:rPr>
+        <w:t>-greedy policy to effectively balance the needs of exploration and exploitation.</w:t>
+      </w:r>
+    </w:p>
+    <w:p>
+      <w:pPr>
+        <w:spacing w:line="480" w:lineRule="auto"/>
+        <w:jc w:val="both"/>
+        <w:rPr>
+          <w:rFonts w:ascii="Times New Roman" w:hAnsi="Times New Roman" w:cs="Times New Roman"/>
+          <w:sz w:val="24"/>
+          <w:szCs w:val="24"/>
+        </w:rPr>
+      </w:pPr>
+    </w:p>
+    <w:p>
+      <w:pPr>
+        <w:spacing w:before="240" w:after="240" w:line="480" w:lineRule="auto"/>
+        <w:jc w:val="both"/>
+        <w:rPr>
+          <w:rFonts w:ascii="Times New Roman" w:hAnsi="Times New Roman" w:cs="Times New Roman"/>
+          <w:sz w:val="24"/>
+          <w:szCs w:val="24"/>
+        </w:rPr>
+      </w:pPr>
+      <w:r>
+        <w:rPr>
+          <w:rFonts w:ascii="Times New Roman" w:hAnsi="Times New Roman" w:cs="Times New Roman"/>
+          <w:sz w:val="24"/>
+          <w:szCs w:val="24"/>
+        </w:rPr>
+        <w:t xml:space="preserve">Q-learning: Another prominent algorithm in reinforcement learning and operates as an off-policy Temporal Difference (TD) learning method. This means it determines the value of the optimal policy without depending on the agent's current actions, even if the agent is following a different policy at the time. </w:t>
+      </w:r>
+      <w:proofErr w:type="gramStart"/>
+      <w:r>
+        <w:rPr>
+          <w:rFonts w:ascii="Times New Roman" w:hAnsi="Times New Roman" w:cs="Times New Roman"/>
+          <w:sz w:val="24"/>
+          <w:szCs w:val="24"/>
+        </w:rPr>
+        <w:t>Similar to</w:t>
+      </w:r>
+      <w:proofErr w:type="gramEnd"/>
+      <w:r>
+        <w:rPr>
+          <w:rFonts w:ascii="Times New Roman" w:hAnsi="Times New Roman" w:cs="Times New Roman"/>
+          <w:sz w:val="24"/>
+          <w:szCs w:val="24"/>
+        </w:rPr>
+        <w:t xml:space="preserve"> other methods, Q-learning employs an epsilon-greedy policy for </w:t>
+      </w:r>
+      <w:r>
+        <w:rPr>
+          <w:rFonts w:ascii="Times New Roman" w:hAnsi="Times New Roman" w:cs="Times New Roman"/>
+          <w:sz w:val="24"/>
+          <w:szCs w:val="24"/>
+        </w:rPr>
+        <w:lastRenderedPageBreak/>
+        <w:t>choosing actions, which helps maintain a balance between exploring new possibilities and exploiting known strategies.</w:t>
+      </w:r>
+    </w:p>
+    <w:p>
+      <w:pPr>
+        <w:spacing w:before="240" w:after="240" w:line="480" w:lineRule="auto"/>
+        <w:jc w:val="both"/>
+        <w:rPr>
+          <w:rFonts w:ascii="Times New Roman" w:hAnsi="Times New Roman" w:cs="Times New Roman"/>
+          <w:sz w:val="24"/>
+          <w:szCs w:val="24"/>
+        </w:rPr>
+      </w:pPr>
+      <w:r>
+        <w:rPr>
+          <w:rFonts w:ascii="Times New Roman" w:hAnsi="Times New Roman" w:cs="Times New Roman"/>
+          <w:sz w:val="24"/>
+          <w:szCs w:val="24"/>
+        </w:rPr>
+        <w:t xml:space="preserve"> The </w:t>
+      </w:r>
+      <w:r>
+        <w:rPr>
+          <w:rFonts w:ascii="Times New Roman" w:hAnsi="Times New Roman" w:cs="Times New Roman"/>
+          <w:sz w:val="24"/>
+          <w:szCs w:val="24"/>
+        </w:rPr>
+        <w:t xml:space="preserve">Gradient </w:t>
+      </w:r>
+      <w:r>
+        <w:rPr>
+          <w:rFonts w:ascii="Times New Roman" w:hAnsi="Times New Roman" w:cs="Times New Roman"/>
+          <w:sz w:val="24"/>
+          <w:szCs w:val="24"/>
+        </w:rPr>
+        <w:t xml:space="preserve">Monte Carlo </w:t>
+      </w:r>
+      <w:r>
+        <w:rPr>
+          <w:rFonts w:ascii="Times New Roman" w:hAnsi="Times New Roman" w:cs="Times New Roman"/>
+          <w:sz w:val="24"/>
+          <w:szCs w:val="24"/>
+        </w:rPr>
+        <w:t>Method: It</w:t>
+      </w:r>
+      <w:r>
+        <w:rPr>
+          <w:rFonts w:ascii="Times New Roman" w:hAnsi="Times New Roman" w:cs="Times New Roman"/>
+          <w:sz w:val="24"/>
+          <w:szCs w:val="24"/>
+        </w:rPr>
+        <w:t xml:space="preserve"> is arguably the most widely used algorithm in reinforcement learning, estimating the value of a state by averaging the returns from numerous episodes originating from that state. This approach depends on complete episodes to determine the value function and does not necessitate a model of the environment.</w:t>
+      </w:r>
+    </w:p>
+    <w:p>
+      <w:pPr>
+        <w:spacing w:before="240" w:after="240" w:line="480" w:lineRule="auto"/>
+        <w:jc w:val="both"/>
+        <w:rPr>
+          <w:rFonts w:ascii="Times New Roman" w:hAnsi="Times New Roman" w:cs="Times New Roman"/>
+          <w:sz w:val="24"/>
+          <w:szCs w:val="24"/>
+        </w:rPr>
+      </w:pPr>
+      <w:r>
+        <w:rPr>
+          <w:rFonts w:ascii="Times New Roman" w:hAnsi="Times New Roman" w:cs="Times New Roman"/>
+          <w:sz w:val="24"/>
+          <w:szCs w:val="24"/>
+        </w:rPr>
+        <w:t>Semi-Gradient TD (0): A temporal difference learning approach that updates the value function using the difference between the current state’s estimated value and the value of the next state, weighted by a linear function approximation. This method combines the aspects of Monte Carlo and dynamic programming.</w:t>
+      </w:r>
+    </w:p>
+    <w:p>
+      <w:pPr>
+        <w:spacing w:line="480" w:lineRule="auto"/>
+        <w:jc w:val="both"/>
+        <w:rPr>
+          <w:rFonts w:ascii="Times New Roman" w:hAnsi="Times New Roman" w:cs="Times New Roman"/>
+          <w:sz w:val="24"/>
+          <w:szCs w:val="24"/>
+        </w:rPr>
+      </w:pPr>
+    </w:p>
+    <w:p>
+      <w:pPr>
+        <w:spacing w:line="480" w:lineRule="auto"/>
+        <w:jc w:val="both"/>
+        <w:rPr>
+          <w:rFonts w:ascii="Times New Roman" w:hAnsi="Times New Roman" w:cs="Times New Roman"/>
+          <w:sz w:val="24"/>
+          <w:szCs w:val="24"/>
+        </w:rPr>
+      </w:pPr>
+      <w:r>
+        <w:rPr>
+          <w:rFonts w:ascii="Times New Roman" w:hAnsi="Times New Roman" w:cs="Times New Roman"/>
+          <w:sz w:val="24"/>
+          <w:szCs w:val="24"/>
+        </w:rPr>
+        <w:t>Objective: This project investigates the application of two fundamental reinforcement learning algorithms, Sarsa and Q-learning, within a grid world framework.</w:t>
+      </w:r>
+    </w:p>
+    <w:p>
+      <w:pPr>
+        <w:spacing w:line="480" w:lineRule="auto"/>
+        <w:jc w:val="both"/>
+        <w:rPr>
+          <w:rFonts w:ascii="Times New Roman" w:hAnsi="Times New Roman" w:cs="Times New Roman"/>
+          <w:sz w:val="24"/>
+          <w:szCs w:val="24"/>
+        </w:rPr>
+      </w:pPr>
+    </w:p>
+    <w:p>
+      <w:pPr>
+        <w:spacing w:line="480" w:lineRule="auto"/>
+        <w:jc w:val="both"/>
+        <w:rPr>
+          <w:rFonts w:ascii="Times New Roman" w:eastAsia="Arial Unicode MS" w:hAnsi="Times New Roman" w:cs="Times New Roman"/>
+          <w:sz w:val="24"/>
+          <w:szCs w:val="24"/>
+        </w:rPr>
+      </w:pPr>
+      <w:r>
+        <w:rPr>
+          <w:rFonts w:ascii="Times New Roman" w:eastAsia="Arial Unicode MS" w:hAnsi="Times New Roman" w:cs="Times New Roman"/>
+          <w:sz w:val="24"/>
+          <w:szCs w:val="24"/>
+        </w:rPr>
+        <w:t>Grid</w:t>
+      </w:r>
+      <w:r>
+        <w:rPr>
+          <w:rFonts w:ascii="Times New Roman" w:eastAsia="Arial Unicode MS" w:hAnsi="Times New Roman" w:cs="Times New Roman"/>
+          <w:sz w:val="24"/>
+          <w:szCs w:val="24"/>
+        </w:rPr>
+        <w:t xml:space="preserve"> </w:t>
+      </w:r>
+      <w:r>
+        <w:rPr>
+          <w:rFonts w:ascii="Times New Roman" w:eastAsia="Arial Unicode MS" w:hAnsi="Times New Roman" w:cs="Times New Roman"/>
+          <w:sz w:val="24"/>
+          <w:szCs w:val="24"/>
+        </w:rPr>
+        <w:t xml:space="preserve">world: The agent starts at the blue square and moves to a neighboring state with equal probability. If the agent moves to a red state, it receives a reward of −20 and goes back to the start, i.e., the blue square. A move between any two other states receives a reward of −1. A move that attempts to move outside of the grid receives a reward of -1. The black squares serve as a </w:t>
+      </w:r>
+      <w:proofErr w:type="gramStart"/>
+      <w:r>
+        <w:rPr>
+          <w:rFonts w:ascii="Times New Roman" w:eastAsia="Arial Unicode MS" w:hAnsi="Times New Roman" w:cs="Times New Roman"/>
+          <w:sz w:val="24"/>
+          <w:szCs w:val="24"/>
+        </w:rPr>
+        <w:t>terminal states</w:t>
+      </w:r>
+      <w:proofErr w:type="gramEnd"/>
+      <w:r>
+        <w:rPr>
+          <w:rFonts w:ascii="Times New Roman" w:eastAsia="Arial Unicode MS" w:hAnsi="Times New Roman" w:cs="Times New Roman"/>
+          <w:sz w:val="24"/>
+          <w:szCs w:val="24"/>
+        </w:rPr>
+        <w:t>.</w:t>
+      </w:r>
+    </w:p>
+    <w:p>
+      <w:pPr>
+        <w:spacing w:line="480" w:lineRule="auto"/>
+        <w:jc w:val="both"/>
+        <w:rPr>
+          <w:rFonts w:ascii="Times New Roman" w:eastAsia="Arial Unicode MS" w:hAnsi="Times New Roman" w:cs="Times New Roman"/>
+          <w:sz w:val="24"/>
+          <w:szCs w:val="24"/>
+        </w:rPr>
+      </w:pPr>
+    </w:p>
+    <w:p>
+      <w:pPr>
+        <w:spacing w:line="480" w:lineRule="auto"/>
+        <w:jc w:val="both"/>
+        <w:rPr>
+          <w:rFonts w:ascii="Times New Roman" w:eastAsia="Arial Unicode MS" w:hAnsi="Times New Roman" w:cs="Times New Roman"/>
+          <w:b/>
+          <w:bCs/>
+          <w:sz w:val="32"/>
+          <w:szCs w:val="32"/>
+        </w:rPr>
+      </w:pPr>
+      <w:r>
+        <w:rPr>
+          <w:rFonts w:ascii="Times New Roman" w:eastAsia="Arial Unicode MS" w:hAnsi="Times New Roman" w:cs="Times New Roman"/>
+          <w:b/>
+          <w:bCs/>
+          <w:sz w:val="32"/>
+          <w:szCs w:val="32"/>
         </w:rPr>
         <w:t>Part 1</w:t>
       </w:r>
@@ -2270,126 +2249,2581 @@
           <w:sz w:val="24"/>
           <w:szCs w:val="24"/>
         </w:rPr>
-        <w:t>Algorithm parameters</w:t>
-      </w:r>
-    </w:p>
-    <w:p>
-      <w:pPr>
-        <w:spacing w:line="480" w:lineRule="auto"/>
-        <w:jc w:val="both"/>
-        <w:rPr>
-          <w:rFonts w:ascii="Times New Roman" w:hAnsi="Times New Roman" w:cs="Times New Roman"/>
-          <w:sz w:val="24"/>
-          <w:szCs w:val="24"/>
-        </w:rPr>
-      </w:pPr>
-      <w:r>
-        <w:rPr>
-          <w:rFonts w:ascii="Times New Roman" w:hAnsi="Times New Roman" w:cs="Times New Roman"/>
-          <w:sz w:val="24"/>
-          <w:szCs w:val="24"/>
-        </w:rPr>
         <w:lastRenderedPageBreak/>
-        <w:t>Step Size α: This is the learning rate, between 0 and 1. A higher α makes the learning updates more aggressive.</w:t>
-      </w:r>
-    </w:p>
-    <w:p>
-      <w:pPr>
-        <w:spacing w:line="480" w:lineRule="auto"/>
-        <w:jc w:val="both"/>
-        <w:rPr>
-          <w:rFonts w:ascii="Times New Roman" w:hAnsi="Times New Roman" w:cs="Times New Roman"/>
-          <w:sz w:val="24"/>
-          <w:szCs w:val="24"/>
-        </w:rPr>
-      </w:pPr>
-    </w:p>
-    <w:p>
-      <w:pPr>
-        <w:spacing w:line="480" w:lineRule="auto"/>
-        <w:jc w:val="both"/>
-        <w:rPr>
-          <w:rFonts w:ascii="Times New Roman" w:hAnsi="Times New Roman" w:cs="Times New Roman"/>
-          <w:sz w:val="24"/>
-          <w:szCs w:val="24"/>
-        </w:rPr>
-      </w:pPr>
-      <w:r>
-        <w:rPr>
-          <w:rFonts w:ascii="Times New Roman" w:hAnsi="Times New Roman" w:cs="Times New Roman"/>
-          <w:sz w:val="24"/>
-          <w:szCs w:val="24"/>
-        </w:rPr>
-        <w:t>Discount Factor γ: This parameter discounts the future rewards as part of the current estimate. It balances the importance of immediate and future rewards, where a value close to 1 gives importance to future rewards, while a value close to 0 makes the agent myopic.</w:t>
-      </w:r>
-    </w:p>
-    <w:p>
-      <w:pPr>
-        <w:spacing w:line="480" w:lineRule="auto"/>
-        <w:jc w:val="both"/>
-        <w:rPr>
-          <w:rFonts w:ascii="Times New Roman" w:hAnsi="Times New Roman" w:cs="Times New Roman"/>
-          <w:sz w:val="24"/>
-          <w:szCs w:val="24"/>
-        </w:rPr>
-      </w:pPr>
-    </w:p>
-    <w:p>
-      <w:pPr>
-        <w:spacing w:line="480" w:lineRule="auto"/>
-        <w:jc w:val="both"/>
-        <w:rPr>
-          <w:rFonts w:ascii="Times New Roman" w:hAnsi="Times New Roman" w:cs="Times New Roman"/>
-          <w:sz w:val="24"/>
-          <w:szCs w:val="24"/>
-        </w:rPr>
-      </w:pPr>
-      <w:r>
-        <w:rPr>
-          <w:rFonts w:ascii="Times New Roman" w:hAnsi="Times New Roman" w:cs="Times New Roman"/>
-          <w:sz w:val="24"/>
-          <w:szCs w:val="24"/>
-        </w:rPr>
-        <w:t xml:space="preserve">Exploration Rate ϵ: This is used for the ϵ-greedy policy, where ϵ is the probability of choosing a random action. This facilitates exploration of the state space instead of always exploiting the </w:t>
-      </w:r>
-      <w:r>
-        <w:rPr>
-          <w:rFonts w:ascii="Times New Roman" w:hAnsi="Times New Roman" w:cs="Times New Roman"/>
-          <w:sz w:val="24"/>
-          <w:szCs w:val="24"/>
-        </w:rPr>
-        <w:t>best-known</w:t>
-      </w:r>
-      <w:r>
-        <w:rPr>
-          <w:rFonts w:ascii="Times New Roman" w:hAnsi="Times New Roman" w:cs="Times New Roman"/>
-          <w:sz w:val="24"/>
-          <w:szCs w:val="24"/>
-        </w:rPr>
-        <w:t xml:space="preserve"> action.</w:t>
-      </w:r>
-    </w:p>
-    <w:p>
-      <w:pPr>
-        <w:spacing w:line="480" w:lineRule="auto"/>
-        <w:jc w:val="both"/>
-        <w:rPr>
-          <w:rFonts w:ascii="Times New Roman" w:hAnsi="Times New Roman" w:cs="Times New Roman"/>
-          <w:sz w:val="24"/>
-          <w:szCs w:val="24"/>
-        </w:rPr>
-      </w:pPr>
-    </w:p>
-    <w:p>
-      <w:pPr>
-        <w:spacing w:line="480" w:lineRule="auto"/>
-        <w:jc w:val="both"/>
-        <w:rPr>
-          <w:rFonts w:ascii="Times New Roman" w:hAnsi="Times New Roman" w:cs="Times New Roman"/>
-          <w:sz w:val="24"/>
-          <w:szCs w:val="24"/>
-        </w:rPr>
-      </w:pPr>
+        <w:t xml:space="preserve">In Sarsa, this sum of rewards over episodes tends to be more variable because it relies on the on-policy nature of learning; its Q-values are updated according to what actions were </w:t>
+      </w:r>
+      <w:proofErr w:type="gramStart"/>
+      <w:r>
+        <w:rPr>
+          <w:rFonts w:ascii="Times New Roman" w:hAnsi="Times New Roman" w:cs="Times New Roman"/>
+          <w:sz w:val="24"/>
+          <w:szCs w:val="24"/>
+        </w:rPr>
+        <w:t>actually done</w:t>
+      </w:r>
+      <w:proofErr w:type="gramEnd"/>
+      <w:r>
+        <w:rPr>
+          <w:rFonts w:ascii="Times New Roman" w:hAnsi="Times New Roman" w:cs="Times New Roman"/>
+          <w:sz w:val="24"/>
+          <w:szCs w:val="24"/>
+        </w:rPr>
+        <w:t xml:space="preserve"> following whichever policy is in force. It entails a delayed convergence of the sum of rewards to a high level in the cases when an exploration phase by the agent can let it collect less Reward more consistently. In contrast, Q-learning usually gives a faster and more stable reward increase due to its off-policy nature. Since it looks at the optimum future rewards regardless of the current policy, it could more rapidly accumulate rewards to attain a very stable level of performance.</w:t>
+      </w:r>
+    </w:p>
+    <w:p>
+      <w:pPr>
+        <w:spacing w:line="480" w:lineRule="auto"/>
+        <w:jc w:val="both"/>
+        <w:rPr>
+          <w:rFonts w:ascii="Times New Roman" w:hAnsi="Times New Roman" w:cs="Times New Roman"/>
+          <w:sz w:val="24"/>
+          <w:szCs w:val="24"/>
+        </w:rPr>
+      </w:pPr>
+    </w:p>
+    <w:p>
+      <w:pPr>
+        <w:spacing w:line="480" w:lineRule="auto"/>
+        <w:jc w:val="both"/>
+        <w:rPr>
+          <w:rFonts w:ascii="Times New Roman" w:eastAsia="Arial Unicode MS" w:hAnsi="Times New Roman" w:cs="Times New Roman"/>
+          <w:b/>
+          <w:bCs/>
+          <w:sz w:val="32"/>
+          <w:szCs w:val="32"/>
+        </w:rPr>
+      </w:pPr>
+      <w:r>
+        <w:rPr>
+          <w:rFonts w:ascii="Times New Roman" w:eastAsia="Arial Unicode MS" w:hAnsi="Times New Roman" w:cs="Times New Roman"/>
+          <w:b/>
+          <w:bCs/>
+          <w:sz w:val="32"/>
+          <w:szCs w:val="32"/>
+        </w:rPr>
+        <w:t xml:space="preserve">Part </w:t>
+      </w:r>
+      <w:r>
+        <w:rPr>
+          <w:rFonts w:ascii="Times New Roman" w:eastAsia="Arial Unicode MS" w:hAnsi="Times New Roman" w:cs="Times New Roman"/>
+          <w:b/>
+          <w:bCs/>
+          <w:sz w:val="32"/>
+          <w:szCs w:val="32"/>
+        </w:rPr>
+        <w:t>2</w:t>
+      </w:r>
+    </w:p>
+    <w:p>
+      <w:pPr>
+        <w:spacing w:line="480" w:lineRule="auto"/>
+        <w:jc w:val="both"/>
+        <w:rPr>
+          <w:rFonts w:ascii="Times New Roman" w:eastAsia="Arial Unicode MS" w:hAnsi="Times New Roman" w:cs="Times New Roman"/>
+          <w:sz w:val="24"/>
+          <w:szCs w:val="24"/>
+        </w:rPr>
+      </w:pPr>
+      <w:r>
+        <w:rPr>
+          <w:rFonts w:ascii="Times New Roman" w:eastAsia="Arial Unicode MS" w:hAnsi="Times New Roman" w:cs="Times New Roman"/>
+          <w:sz w:val="24"/>
+          <w:szCs w:val="24"/>
+        </w:rPr>
+        <w:t>Consider a scenario where we have a random walk on a 7 × 7 grid. That is, we are equally likely to move up, down, left, or right. Suppose that we start the random walk at the precise center of the grid.</w:t>
+      </w:r>
+    </w:p>
+    <w:p>
+      <w:pPr>
+        <w:spacing w:line="480" w:lineRule="auto"/>
+        <w:jc w:val="both"/>
+        <w:rPr>
+          <w:rFonts w:ascii="Times New Roman" w:eastAsia="Arial Unicode MS" w:hAnsi="Times New Roman" w:cs="Times New Roman"/>
+          <w:sz w:val="24"/>
+          <w:szCs w:val="24"/>
+        </w:rPr>
+      </w:pPr>
+    </w:p>
+    <w:p>
+      <w:pPr>
+        <w:spacing w:line="480" w:lineRule="auto"/>
+        <w:jc w:val="both"/>
+        <w:rPr>
+          <w:rFonts w:ascii="Times New Roman" w:eastAsia="Arial Unicode MS" w:hAnsi="Times New Roman" w:cs="Times New Roman"/>
+          <w:sz w:val="24"/>
+          <w:szCs w:val="24"/>
+        </w:rPr>
+      </w:pPr>
+      <w:r>
+        <w:rPr>
+          <w:rFonts w:ascii="Times New Roman" w:eastAsia="Arial Unicode MS" w:hAnsi="Times New Roman" w:cs="Times New Roman"/>
+          <w:sz w:val="24"/>
+          <w:szCs w:val="24"/>
+        </w:rPr>
+        <w:t xml:space="preserve">We assume that the lower left and upper right corners are terminal states, with, respectively, rewards of −1 and 1. Rewards for transitions between two states are 0, if an attempt to transition outside the wall is made, the agent stays in the same spot and receives a reward of 0. Compute the value function for this “random walk” policy using (1) gradient Monte Carlo method and (2) the semi-gradient </w:t>
+      </w:r>
+      <w:proofErr w:type="gramStart"/>
+      <w:r>
+        <w:rPr>
+          <w:rFonts w:ascii="Times New Roman" w:eastAsia="Arial Unicode MS" w:hAnsi="Times New Roman" w:cs="Times New Roman"/>
+          <w:sz w:val="24"/>
+          <w:szCs w:val="24"/>
+        </w:rPr>
+        <w:t>TD(</w:t>
+      </w:r>
+      <w:proofErr w:type="gramEnd"/>
+      <w:r>
+        <w:rPr>
+          <w:rFonts w:ascii="Times New Roman" w:eastAsia="Arial Unicode MS" w:hAnsi="Times New Roman" w:cs="Times New Roman"/>
+          <w:sz w:val="24"/>
+          <w:szCs w:val="24"/>
+        </w:rPr>
+        <w:t>0) method with an affine function approximation. How does it compare to the exact value function?</w:t>
+      </w:r>
+    </w:p>
+    <w:p>
+      <w:pPr>
+        <w:spacing w:line="480" w:lineRule="auto"/>
+        <w:jc w:val="both"/>
+        <w:rPr>
+          <w:rFonts w:ascii="Times New Roman" w:eastAsia="Arial Unicode MS" w:hAnsi="Times New Roman" w:cs="Times New Roman"/>
+          <w:sz w:val="24"/>
+          <w:szCs w:val="24"/>
+        </w:rPr>
+      </w:pPr>
+    </w:p>
+    <w:p>
+      <w:pPr>
+        <w:spacing w:line="480" w:lineRule="auto"/>
+        <w:jc w:val="both"/>
+        <w:rPr>
+          <w:rFonts w:ascii="Times New Roman" w:eastAsia="Arial Unicode MS" w:hAnsi="Times New Roman" w:cs="Times New Roman"/>
+          <w:b/>
+          <w:bCs/>
+          <w:sz w:val="28"/>
+          <w:szCs w:val="28"/>
+        </w:rPr>
+      </w:pPr>
+      <w:r>
+        <w:rPr>
+          <w:rFonts w:ascii="Times New Roman" w:eastAsia="Arial Unicode MS" w:hAnsi="Times New Roman" w:cs="Times New Roman"/>
+          <w:b/>
+          <w:bCs/>
+          <w:sz w:val="28"/>
+          <w:szCs w:val="28"/>
+        </w:rPr>
+        <w:t>Gradient Monte Carlo</w:t>
+      </w:r>
+    </w:p>
+    <w:p>
+      <w:pPr>
+        <w:spacing w:line="480" w:lineRule="auto"/>
+        <w:jc w:val="both"/>
+        <w:rPr>
+          <w:rFonts w:ascii="Times New Roman" w:eastAsia="Arial Unicode MS" w:hAnsi="Times New Roman" w:cs="Times New Roman"/>
+          <w:sz w:val="24"/>
+          <w:szCs w:val="24"/>
+        </w:rPr>
+      </w:pPr>
+      <w:r>
+        <w:rPr>
+          <w:rFonts w:ascii="Times New Roman" w:eastAsia="Arial Unicode MS" w:hAnsi="Times New Roman" w:cs="Times New Roman"/>
+          <w:sz w:val="24"/>
+          <w:szCs w:val="24"/>
+        </w:rPr>
+        <w:t>First, we create the W function, a 7 x 7 size matrix where we will update the values; we set an alpha value of 0.10 and Gamma 0f 0.95.</w:t>
+      </w:r>
+    </w:p>
+    <w:p>
+      <w:pPr>
+        <w:spacing w:line="480" w:lineRule="auto"/>
+        <w:jc w:val="both"/>
+        <w:rPr>
+          <w:rFonts w:ascii="Times New Roman" w:eastAsia="Arial Unicode MS" w:hAnsi="Times New Roman" w:cs="Times New Roman"/>
+          <w:sz w:val="28"/>
+          <w:szCs w:val="28"/>
+        </w:rPr>
+      </w:pPr>
+      <w:r>
+        <w:rPr>
+          <w:rFonts w:ascii="Times New Roman" w:eastAsia="Arial Unicode MS" w:hAnsi="Times New Roman" w:cs="Times New Roman"/>
+          <w:sz w:val="28"/>
+          <w:szCs w:val="28"/>
+        </w:rPr>
+        <w:lastRenderedPageBreak/>
+        <w:drawing>
+          <wp:inline distT="0" distB="0" distL="0" distR="0" wp14:anchorId="72128F54" wp14:editId="29B1C079">
+            <wp:extent cx="5943600" cy="1542415"/>
+            <wp:effectExtent l="0" t="0" r="0" b="635"/>
+            <wp:docPr id="1455783288" name="Picture 1" descr="A computer screen with colorful text&#10;&#10;Description automatically generated"/>
+            <wp:cNvGraphicFramePr>
+              <a:graphicFrameLocks xmlns:a="http://schemas.openxmlformats.org/drawingml/2006/main" noChangeAspect="1"/>
+            </wp:cNvGraphicFramePr>
+            <a:graphic xmlns:a="http://schemas.openxmlformats.org/drawingml/2006/main">
+              <a:graphicData uri="http://schemas.openxmlformats.org/drawingml/2006/picture">
+                <pic:pic xmlns:pic="http://schemas.openxmlformats.org/drawingml/2006/picture">
+                  <pic:nvPicPr>
+                    <pic:cNvPr id="1455783288" name="Picture 1" descr="A computer screen with colorful text&#10;&#10;Description automatically generated"/>
+                    <pic:cNvPicPr/>
+                  </pic:nvPicPr>
+                  <pic:blipFill>
+                    <a:blip r:embed="rId20"/>
+                    <a:stretch>
+                      <a:fillRect/>
+                    </a:stretch>
+                  </pic:blipFill>
+                  <pic:spPr>
+                    <a:xfrm>
+                      <a:off x="0" y="0"/>
+                      <a:ext cx="5943600" cy="1542415"/>
+                    </a:xfrm>
+                    <a:prstGeom prst="rect">
+                      <a:avLst/>
+                    </a:prstGeom>
+                  </pic:spPr>
+                </pic:pic>
+              </a:graphicData>
+            </a:graphic>
+          </wp:inline>
+        </w:drawing>
+      </w:r>
+    </w:p>
+    <w:p>
+      <w:pPr>
+        <w:spacing w:line="480" w:lineRule="auto"/>
+        <w:jc w:val="both"/>
+        <w:rPr>
+          <w:rFonts w:ascii="Times New Roman" w:hAnsi="Times New Roman" w:cs="Times New Roman"/>
+          <w:sz w:val="24"/>
+          <w:szCs w:val="24"/>
+        </w:rPr>
+      </w:pPr>
+      <w:r>
+        <w:rPr>
+          <w:rFonts w:ascii="Times New Roman" w:hAnsi="Times New Roman" w:cs="Times New Roman"/>
+          <w:sz w:val="24"/>
+          <w:szCs w:val="24"/>
+        </w:rPr>
+        <w:t>With the function Reward_And_Transition_Part_</w:t>
+      </w:r>
+      <w:r>
+        <w:rPr>
+          <w:rFonts w:ascii="Times New Roman" w:hAnsi="Times New Roman" w:cs="Times New Roman"/>
+          <w:sz w:val="24"/>
+          <w:szCs w:val="24"/>
+        </w:rPr>
+        <w:t>2</w:t>
+      </w:r>
+      <w:r>
+        <w:rPr>
+          <w:rFonts w:ascii="Times New Roman" w:hAnsi="Times New Roman" w:cs="Times New Roman"/>
+          <w:sz w:val="24"/>
+          <w:szCs w:val="24"/>
+        </w:rPr>
+        <w:t>, we will get the Reward for each action, and we are going to get the next state. Here, we verify if the agent is in a terminal state</w:t>
+      </w:r>
+      <w:r>
+        <w:rPr>
+          <w:rFonts w:ascii="Times New Roman" w:hAnsi="Times New Roman" w:cs="Times New Roman"/>
+          <w:sz w:val="24"/>
+          <w:szCs w:val="24"/>
+        </w:rPr>
+        <w:t>.</w:t>
+      </w:r>
+    </w:p>
+    <w:p>
+      <w:pPr>
+        <w:spacing w:line="480" w:lineRule="auto"/>
+        <w:jc w:val="both"/>
+        <w:rPr>
+          <w:rFonts w:ascii="Times New Roman" w:hAnsi="Times New Roman" w:cs="Times New Roman"/>
+          <w:sz w:val="24"/>
+          <w:szCs w:val="24"/>
+        </w:rPr>
+      </w:pPr>
+    </w:p>
+    <w:p>
+      <w:pPr>
+        <w:spacing w:line="480" w:lineRule="auto"/>
+        <w:jc w:val="both"/>
+        <w:rPr>
+          <w:rFonts w:ascii="Times New Roman" w:hAnsi="Times New Roman" w:cs="Times New Roman"/>
+          <w:sz w:val="24"/>
+          <w:szCs w:val="24"/>
+        </w:rPr>
+      </w:pPr>
+      <w:r>
+        <w:rPr>
+          <w:rFonts w:ascii="Times New Roman" w:hAnsi="Times New Roman" w:cs="Times New Roman"/>
+          <w:sz w:val="24"/>
+          <w:szCs w:val="24"/>
+        </w:rPr>
+        <w:drawing>
+          <wp:inline distT="0" distB="0" distL="0" distR="0" wp14:anchorId="788E8510" wp14:editId="0C59686C">
+            <wp:extent cx="5943600" cy="2405380"/>
+            <wp:effectExtent l="0" t="0" r="0" b="0"/>
+            <wp:docPr id="654214785" name="Picture 1" descr="A computer screen shot of a black screen&#10;&#10;Description automatically generated"/>
+            <wp:cNvGraphicFramePr>
+              <a:graphicFrameLocks xmlns:a="http://schemas.openxmlformats.org/drawingml/2006/main" noChangeAspect="1"/>
+            </wp:cNvGraphicFramePr>
+            <a:graphic xmlns:a="http://schemas.openxmlformats.org/drawingml/2006/main">
+              <a:graphicData uri="http://schemas.openxmlformats.org/drawingml/2006/picture">
+                <pic:pic xmlns:pic="http://schemas.openxmlformats.org/drawingml/2006/picture">
+                  <pic:nvPicPr>
+                    <pic:cNvPr id="654214785" name="Picture 1" descr="A computer screen shot of a black screen&#10;&#10;Description automatically generated"/>
+                    <pic:cNvPicPr/>
+                  </pic:nvPicPr>
+                  <pic:blipFill>
+                    <a:blip r:embed="rId21"/>
+                    <a:stretch>
+                      <a:fillRect/>
+                    </a:stretch>
+                  </pic:blipFill>
+                  <pic:spPr>
+                    <a:xfrm>
+                      <a:off x="0" y="0"/>
+                      <a:ext cx="5943600" cy="2405380"/>
+                    </a:xfrm>
+                    <a:prstGeom prst="rect">
+                      <a:avLst/>
+                    </a:prstGeom>
+                  </pic:spPr>
+                </pic:pic>
+              </a:graphicData>
+            </a:graphic>
+          </wp:inline>
+        </w:drawing>
+      </w:r>
+    </w:p>
+    <w:p>
+      <w:pPr>
+        <w:spacing w:line="480" w:lineRule="auto"/>
+        <w:jc w:val="both"/>
+        <w:rPr>
+          <w:rFonts w:ascii="Times New Roman" w:hAnsi="Times New Roman" w:cs="Times New Roman"/>
+          <w:sz w:val="24"/>
+          <w:szCs w:val="24"/>
+        </w:rPr>
+      </w:pPr>
+      <w:r>
+        <w:rPr>
+          <w:rFonts w:ascii="Times New Roman" w:hAnsi="Times New Roman" w:cs="Times New Roman"/>
+          <w:sz w:val="24"/>
+          <w:szCs w:val="24"/>
+        </w:rPr>
+        <w:t xml:space="preserve">We created a function to upload the W function according to the formula provided by the pseudocode. </w:t>
+      </w:r>
+      <w:r>
+        <w:rPr>
+          <w:rFonts w:ascii="Times New Roman" w:hAnsi="Times New Roman" w:cs="Times New Roman"/>
+          <w:sz w:val="24"/>
+          <w:szCs w:val="24"/>
+        </w:rPr>
+        <w:drawing>
+          <wp:inline distT="0" distB="0" distL="0" distR="0" wp14:anchorId="6C1D0031" wp14:editId="64AB749B">
+            <wp:extent cx="5943600" cy="724535"/>
+            <wp:effectExtent l="0" t="0" r="0" b="0"/>
+            <wp:docPr id="181776008" name="Picture 1"/>
+            <wp:cNvGraphicFramePr>
+              <a:graphicFrameLocks xmlns:a="http://schemas.openxmlformats.org/drawingml/2006/main" noChangeAspect="1"/>
+            </wp:cNvGraphicFramePr>
+            <a:graphic xmlns:a="http://schemas.openxmlformats.org/drawingml/2006/main">
+              <a:graphicData uri="http://schemas.openxmlformats.org/drawingml/2006/picture">
+                <pic:pic xmlns:pic="http://schemas.openxmlformats.org/drawingml/2006/picture">
+                  <pic:nvPicPr>
+                    <pic:cNvPr id="181776008" name=""/>
+                    <pic:cNvPicPr/>
+                  </pic:nvPicPr>
+                  <pic:blipFill>
+                    <a:blip r:embed="rId22"/>
+                    <a:stretch>
+                      <a:fillRect/>
+                    </a:stretch>
+                  </pic:blipFill>
+                  <pic:spPr>
+                    <a:xfrm>
+                      <a:off x="0" y="0"/>
+                      <a:ext cx="5943600" cy="724535"/>
+                    </a:xfrm>
+                    <a:prstGeom prst="rect">
+                      <a:avLst/>
+                    </a:prstGeom>
+                  </pic:spPr>
+                </pic:pic>
+              </a:graphicData>
+            </a:graphic>
+          </wp:inline>
+        </w:drawing>
+      </w:r>
+    </w:p>
+    <w:p>
+      <w:pPr>
+        <w:spacing w:line="480" w:lineRule="auto"/>
+        <w:jc w:val="both"/>
+        <w:rPr>
+          <w:rFonts w:ascii="Times New Roman" w:hAnsi="Times New Roman" w:cs="Times New Roman"/>
+          <w:sz w:val="24"/>
+          <w:szCs w:val="24"/>
+        </w:rPr>
+      </w:pPr>
+      <w:r>
+        <w:rPr>
+          <w:rFonts w:ascii="Times New Roman" w:hAnsi="Times New Roman" w:cs="Times New Roman"/>
+          <w:sz w:val="24"/>
+          <w:szCs w:val="24"/>
+        </w:rPr>
+        <w:t>In this case, we did 10,000 episodes and updated 10,000 (multiplied by the number of states of each episode) times the W function according to the route the agent followed in each episode.</w:t>
+      </w:r>
+    </w:p>
+    <w:p>
+      <w:pPr>
+        <w:spacing w:line="480" w:lineRule="auto"/>
+        <w:jc w:val="both"/>
+        <w:rPr>
+          <w:rFonts w:ascii="Times New Roman" w:hAnsi="Times New Roman" w:cs="Times New Roman"/>
+          <w:sz w:val="24"/>
+          <w:szCs w:val="24"/>
+        </w:rPr>
+      </w:pPr>
+      <w:r>
+        <w:rPr>
+          <w:rFonts w:ascii="Times New Roman" w:hAnsi="Times New Roman" w:cs="Times New Roman"/>
+          <w:sz w:val="24"/>
+          <w:szCs w:val="24"/>
+        </w:rPr>
+        <w:lastRenderedPageBreak/>
+        <w:drawing>
+          <wp:inline distT="0" distB="0" distL="0" distR="0" wp14:anchorId="34EDB9E0" wp14:editId="642AAEC5">
+            <wp:extent cx="5943600" cy="2875280"/>
+            <wp:effectExtent l="0" t="0" r="0" b="1270"/>
+            <wp:docPr id="933424332" name="Picture 1" descr="A computer screen shot of a program code&#10;&#10;Description automatically generated"/>
+            <wp:cNvGraphicFramePr>
+              <a:graphicFrameLocks xmlns:a="http://schemas.openxmlformats.org/drawingml/2006/main" noChangeAspect="1"/>
+            </wp:cNvGraphicFramePr>
+            <a:graphic xmlns:a="http://schemas.openxmlformats.org/drawingml/2006/main">
+              <a:graphicData uri="http://schemas.openxmlformats.org/drawingml/2006/picture">
+                <pic:pic xmlns:pic="http://schemas.openxmlformats.org/drawingml/2006/picture">
+                  <pic:nvPicPr>
+                    <pic:cNvPr id="933424332" name="Picture 1" descr="A computer screen shot of a program code&#10;&#10;Description automatically generated"/>
+                    <pic:cNvPicPr/>
+                  </pic:nvPicPr>
+                  <pic:blipFill>
+                    <a:blip r:embed="rId23"/>
+                    <a:stretch>
+                      <a:fillRect/>
+                    </a:stretch>
+                  </pic:blipFill>
+                  <pic:spPr>
+                    <a:xfrm>
+                      <a:off x="0" y="0"/>
+                      <a:ext cx="5943600" cy="2875280"/>
+                    </a:xfrm>
+                    <a:prstGeom prst="rect">
+                      <a:avLst/>
+                    </a:prstGeom>
+                  </pic:spPr>
+                </pic:pic>
+              </a:graphicData>
+            </a:graphic>
+          </wp:inline>
+        </w:drawing>
+      </w:r>
+    </w:p>
+    <w:p>
+      <w:pPr>
+        <w:spacing w:line="480" w:lineRule="auto"/>
+        <w:jc w:val="both"/>
+        <w:rPr>
+          <w:rFonts w:ascii="Times New Roman" w:hAnsi="Times New Roman" w:cs="Times New Roman"/>
+          <w:sz w:val="24"/>
+          <w:szCs w:val="24"/>
+        </w:rPr>
+      </w:pPr>
+    </w:p>
+    <w:p>
+      <w:pPr>
+        <w:spacing w:line="480" w:lineRule="auto"/>
+        <w:jc w:val="both"/>
+        <w:rPr>
+          <w:rFonts w:ascii="Times New Roman" w:hAnsi="Times New Roman" w:cs="Times New Roman"/>
+          <w:sz w:val="24"/>
+          <w:szCs w:val="24"/>
+        </w:rPr>
+      </w:pPr>
+      <w:r>
+        <w:rPr>
+          <w:rFonts w:ascii="Times New Roman" w:hAnsi="Times New Roman" w:cs="Times New Roman"/>
+          <w:sz w:val="24"/>
+          <w:szCs w:val="24"/>
+        </w:rPr>
+        <w:t>Here are the values obtained for the value function and a heatmap for better visualization.</w:t>
+      </w:r>
+    </w:p>
+    <w:p>
+      <w:pPr>
+        <w:spacing w:line="480" w:lineRule="auto"/>
+        <w:jc w:val="both"/>
+        <w:rPr>
+          <w:rFonts w:ascii="Times New Roman" w:hAnsi="Times New Roman" w:cs="Times New Roman"/>
+          <w:sz w:val="24"/>
+          <w:szCs w:val="24"/>
+        </w:rPr>
+      </w:pPr>
+      <w:r>
+        <w:rPr>
+          <w:rFonts w:ascii="Times New Roman" w:hAnsi="Times New Roman" w:cs="Times New Roman"/>
+          <w:sz w:val="24"/>
+          <w:szCs w:val="24"/>
+        </w:rPr>
+        <w:drawing>
+          <wp:inline distT="0" distB="0" distL="0" distR="0" wp14:anchorId="0FCC49A1" wp14:editId="09038C89">
+            <wp:extent cx="5943600" cy="1764665"/>
+            <wp:effectExtent l="0" t="0" r="0" b="6985"/>
+            <wp:docPr id="515424495" name="Picture 1" descr="A black background with white numbers&#10;&#10;Description automatically generated"/>
+            <wp:cNvGraphicFramePr>
+              <a:graphicFrameLocks xmlns:a="http://schemas.openxmlformats.org/drawingml/2006/main" noChangeAspect="1"/>
+            </wp:cNvGraphicFramePr>
+            <a:graphic xmlns:a="http://schemas.openxmlformats.org/drawingml/2006/main">
+              <a:graphicData uri="http://schemas.openxmlformats.org/drawingml/2006/picture">
+                <pic:pic xmlns:pic="http://schemas.openxmlformats.org/drawingml/2006/picture">
+                  <pic:nvPicPr>
+                    <pic:cNvPr id="515424495" name="Picture 1" descr="A black background with white numbers&#10;&#10;Description automatically generated"/>
+                    <pic:cNvPicPr/>
+                  </pic:nvPicPr>
+                  <pic:blipFill>
+                    <a:blip r:embed="rId24"/>
+                    <a:stretch>
+                      <a:fillRect/>
+                    </a:stretch>
+                  </pic:blipFill>
+                  <pic:spPr>
+                    <a:xfrm>
+                      <a:off x="0" y="0"/>
+                      <a:ext cx="5943600" cy="1764665"/>
+                    </a:xfrm>
+                    <a:prstGeom prst="rect">
+                      <a:avLst/>
+                    </a:prstGeom>
+                  </pic:spPr>
+                </pic:pic>
+              </a:graphicData>
+            </a:graphic>
+          </wp:inline>
+        </w:drawing>
+      </w:r>
+    </w:p>
+    <w:p>
+      <w:pPr>
+        <w:spacing w:line="480" w:lineRule="auto"/>
+        <w:jc w:val="both"/>
+        <w:rPr>
+          <w:rFonts w:ascii="Times New Roman" w:hAnsi="Times New Roman" w:cs="Times New Roman"/>
+          <w:sz w:val="24"/>
+          <w:szCs w:val="24"/>
+        </w:rPr>
+      </w:pPr>
+      <w:r>
+        <w:rPr>
+          <w:rFonts w:ascii="Times New Roman" w:hAnsi="Times New Roman" w:cs="Times New Roman"/>
+          <w:sz w:val="24"/>
+          <w:szCs w:val="24"/>
+        </w:rPr>
+        <w:lastRenderedPageBreak/>
+        <w:drawing>
+          <wp:inline distT="0" distB="0" distL="0" distR="0" wp14:anchorId="5CC79A1A" wp14:editId="1F83714C">
+            <wp:extent cx="5943600" cy="5139690"/>
+            <wp:effectExtent l="0" t="0" r="0" b="3810"/>
+            <wp:docPr id="1133732042" name="Picture 1" descr="A graph of a function&#10;&#10;Description automatically generated"/>
+            <wp:cNvGraphicFramePr>
+              <a:graphicFrameLocks xmlns:a="http://schemas.openxmlformats.org/drawingml/2006/main" noChangeAspect="1"/>
+            </wp:cNvGraphicFramePr>
+            <a:graphic xmlns:a="http://schemas.openxmlformats.org/drawingml/2006/main">
+              <a:graphicData uri="http://schemas.openxmlformats.org/drawingml/2006/picture">
+                <pic:pic xmlns:pic="http://schemas.openxmlformats.org/drawingml/2006/picture">
+                  <pic:nvPicPr>
+                    <pic:cNvPr id="1133732042" name="Picture 1" descr="A graph of a function&#10;&#10;Description automatically generated"/>
+                    <pic:cNvPicPr/>
+                  </pic:nvPicPr>
+                  <pic:blipFill>
+                    <a:blip r:embed="rId25"/>
+                    <a:stretch>
+                      <a:fillRect/>
+                    </a:stretch>
+                  </pic:blipFill>
+                  <pic:spPr>
+                    <a:xfrm>
+                      <a:off x="0" y="0"/>
+                      <a:ext cx="5943600" cy="5139690"/>
+                    </a:xfrm>
+                    <a:prstGeom prst="rect">
+                      <a:avLst/>
+                    </a:prstGeom>
+                  </pic:spPr>
+                </pic:pic>
+              </a:graphicData>
+            </a:graphic>
+          </wp:inline>
+        </w:drawing>
+      </w:r>
+    </w:p>
+    <w:p>
+      <w:pPr>
+        <w:spacing w:line="480" w:lineRule="auto"/>
+        <w:jc w:val="both"/>
+        <w:rPr>
+          <w:rFonts w:ascii="Times New Roman" w:hAnsi="Times New Roman" w:cs="Times New Roman"/>
+          <w:sz w:val="24"/>
+          <w:szCs w:val="24"/>
+        </w:rPr>
+      </w:pPr>
+    </w:p>
+    <w:p>
+      <w:pPr>
+        <w:spacing w:line="480" w:lineRule="auto"/>
+        <w:jc w:val="both"/>
+        <w:rPr>
+          <w:rFonts w:ascii="Times New Roman" w:hAnsi="Times New Roman" w:cs="Times New Roman"/>
+          <w:sz w:val="24"/>
+          <w:szCs w:val="24"/>
+        </w:rPr>
+      </w:pPr>
+    </w:p>
+    <w:p>
+      <w:pPr>
+        <w:spacing w:line="480" w:lineRule="auto"/>
+        <w:jc w:val="both"/>
+        <w:rPr>
+          <w:rFonts w:ascii="Times New Roman" w:hAnsi="Times New Roman" w:cs="Times New Roman"/>
+          <w:b/>
+          <w:bCs/>
+          <w:sz w:val="28"/>
+          <w:szCs w:val="28"/>
+        </w:rPr>
+      </w:pPr>
+      <w:r>
+        <w:rPr>
+          <w:rFonts w:ascii="Times New Roman" w:hAnsi="Times New Roman" w:cs="Times New Roman"/>
+          <w:b/>
+          <w:bCs/>
+          <w:sz w:val="28"/>
+          <w:szCs w:val="28"/>
+        </w:rPr>
+        <w:t xml:space="preserve">Semi-gradient </w:t>
+      </w:r>
+      <w:proofErr w:type="gramStart"/>
+      <w:r>
+        <w:rPr>
+          <w:rFonts w:ascii="Times New Roman" w:hAnsi="Times New Roman" w:cs="Times New Roman"/>
+          <w:b/>
+          <w:bCs/>
+          <w:sz w:val="28"/>
+          <w:szCs w:val="28"/>
+        </w:rPr>
+        <w:t>TD(</w:t>
+      </w:r>
+      <w:proofErr w:type="gramEnd"/>
+      <w:r>
+        <w:rPr>
+          <w:rFonts w:ascii="Times New Roman" w:hAnsi="Times New Roman" w:cs="Times New Roman"/>
+          <w:b/>
+          <w:bCs/>
+          <w:sz w:val="28"/>
+          <w:szCs w:val="28"/>
+        </w:rPr>
+        <w:t>0)</w:t>
+      </w:r>
+    </w:p>
+    <w:p>
+      <w:pPr>
+        <w:spacing w:line="480" w:lineRule="auto"/>
+        <w:jc w:val="both"/>
+        <w:rPr>
+          <w:rFonts w:ascii="Times New Roman" w:hAnsi="Times New Roman" w:cs="Times New Roman"/>
+          <w:sz w:val="24"/>
+          <w:szCs w:val="24"/>
+        </w:rPr>
+      </w:pPr>
+      <w:r>
+        <w:rPr>
+          <w:rFonts w:ascii="Times New Roman" w:hAnsi="Times New Roman" w:cs="Times New Roman"/>
+          <w:sz w:val="24"/>
+          <w:szCs w:val="24"/>
+        </w:rPr>
+        <w:lastRenderedPageBreak/>
+        <w:drawing>
+          <wp:inline distT="0" distB="0" distL="0" distR="0" wp14:anchorId="0F971BC0" wp14:editId="66C9826A">
+            <wp:extent cx="5943600" cy="2837180"/>
+            <wp:effectExtent l="0" t="0" r="0" b="1270"/>
+            <wp:docPr id="2035324487" name="Picture 1" descr="A screenshot of a math problem&#10;&#10;Description automatically generated"/>
+            <wp:cNvGraphicFramePr>
+              <a:graphicFrameLocks xmlns:a="http://schemas.openxmlformats.org/drawingml/2006/main" noChangeAspect="1"/>
+            </wp:cNvGraphicFramePr>
+            <a:graphic xmlns:a="http://schemas.openxmlformats.org/drawingml/2006/main">
+              <a:graphicData uri="http://schemas.openxmlformats.org/drawingml/2006/picture">
+                <pic:pic xmlns:pic="http://schemas.openxmlformats.org/drawingml/2006/picture">
+                  <pic:nvPicPr>
+                    <pic:cNvPr id="2035324487" name="Picture 1" descr="A screenshot of a math problem&#10;&#10;Description automatically generated"/>
+                    <pic:cNvPicPr/>
+                  </pic:nvPicPr>
+                  <pic:blipFill>
+                    <a:blip r:embed="rId26"/>
+                    <a:stretch>
+                      <a:fillRect/>
+                    </a:stretch>
+                  </pic:blipFill>
+                  <pic:spPr>
+                    <a:xfrm>
+                      <a:off x="0" y="0"/>
+                      <a:ext cx="5943600" cy="2837180"/>
+                    </a:xfrm>
+                    <a:prstGeom prst="rect">
+                      <a:avLst/>
+                    </a:prstGeom>
+                  </pic:spPr>
+                </pic:pic>
+              </a:graphicData>
+            </a:graphic>
+          </wp:inline>
+        </w:drawing>
+      </w:r>
+    </w:p>
+    <w:p>
+      <w:pPr>
+        <w:spacing w:line="480" w:lineRule="auto"/>
+        <w:jc w:val="both"/>
+        <w:rPr>
+          <w:rFonts w:ascii="Times New Roman" w:hAnsi="Times New Roman" w:cs="Times New Roman"/>
+          <w:sz w:val="24"/>
+          <w:szCs w:val="24"/>
+        </w:rPr>
+      </w:pPr>
+      <w:r>
+        <w:rPr>
+          <w:rFonts w:ascii="Times New Roman" w:hAnsi="Times New Roman" w:cs="Times New Roman"/>
+          <w:sz w:val="24"/>
+          <w:szCs w:val="24"/>
+        </w:rPr>
+        <w:t>We got the W function in 2 different ways: the first one is iteratively based on the pseudocode, and the second one uses linear methods.</w:t>
+      </w:r>
+    </w:p>
+    <w:p>
+      <w:pPr>
+        <w:spacing w:line="480" w:lineRule="auto"/>
+        <w:jc w:val="both"/>
+        <w:rPr>
+          <w:rFonts w:ascii="Times New Roman" w:hAnsi="Times New Roman" w:cs="Times New Roman"/>
+          <w:sz w:val="24"/>
+          <w:szCs w:val="24"/>
+        </w:rPr>
+      </w:pPr>
+    </w:p>
+    <w:p>
+      <w:pPr>
+        <w:spacing w:line="480" w:lineRule="auto"/>
+        <w:jc w:val="both"/>
+        <w:rPr>
+          <w:rFonts w:ascii="Times New Roman" w:hAnsi="Times New Roman" w:cs="Times New Roman"/>
+          <w:sz w:val="24"/>
+          <w:szCs w:val="24"/>
+        </w:rPr>
+      </w:pPr>
+      <w:r>
+        <w:rPr>
+          <w:rFonts w:ascii="Times New Roman" w:hAnsi="Times New Roman" w:cs="Times New Roman"/>
+          <w:sz w:val="24"/>
+          <w:szCs w:val="24"/>
+        </w:rPr>
+        <w:t xml:space="preserve">First, we created a matrix of size 7 x 7 for the iterative method, a second matrix of size 49 x 49, and a vector of length 49 for the linear method.  </w:t>
+      </w:r>
+    </w:p>
+    <w:p>
+      <w:pPr>
+        <w:spacing w:line="480" w:lineRule="auto"/>
+        <w:jc w:val="both"/>
+        <w:rPr>
+          <w:rFonts w:ascii="Times New Roman" w:hAnsi="Times New Roman" w:cs="Times New Roman"/>
+          <w:sz w:val="24"/>
+          <w:szCs w:val="24"/>
+        </w:rPr>
+      </w:pPr>
+      <w:r>
+        <w:rPr>
+          <w:rFonts w:ascii="Times New Roman" w:hAnsi="Times New Roman" w:cs="Times New Roman"/>
+          <w:sz w:val="24"/>
+          <w:szCs w:val="24"/>
+        </w:rPr>
+        <w:drawing>
+          <wp:inline distT="0" distB="0" distL="0" distR="0" wp14:anchorId="36C844C9" wp14:editId="060019EA">
+            <wp:extent cx="5943600" cy="962660"/>
+            <wp:effectExtent l="0" t="0" r="0" b="8890"/>
+            <wp:docPr id="333855585" name="Picture 1" descr="A black background with white text&#10;&#10;Description automatically generated"/>
+            <wp:cNvGraphicFramePr>
+              <a:graphicFrameLocks xmlns:a="http://schemas.openxmlformats.org/drawingml/2006/main" noChangeAspect="1"/>
+            </wp:cNvGraphicFramePr>
+            <a:graphic xmlns:a="http://schemas.openxmlformats.org/drawingml/2006/main">
+              <a:graphicData uri="http://schemas.openxmlformats.org/drawingml/2006/picture">
+                <pic:pic xmlns:pic="http://schemas.openxmlformats.org/drawingml/2006/picture">
+                  <pic:nvPicPr>
+                    <pic:cNvPr id="333855585" name="Picture 1" descr="A black background with white text&#10;&#10;Description automatically generated"/>
+                    <pic:cNvPicPr/>
+                  </pic:nvPicPr>
+                  <pic:blipFill>
+                    <a:blip r:embed="rId27"/>
+                    <a:stretch>
+                      <a:fillRect/>
+                    </a:stretch>
+                  </pic:blipFill>
+                  <pic:spPr>
+                    <a:xfrm>
+                      <a:off x="0" y="0"/>
+                      <a:ext cx="5943600" cy="962660"/>
+                    </a:xfrm>
+                    <a:prstGeom prst="rect">
+                      <a:avLst/>
+                    </a:prstGeom>
+                  </pic:spPr>
+                </pic:pic>
+              </a:graphicData>
+            </a:graphic>
+          </wp:inline>
+        </w:drawing>
+      </w:r>
+    </w:p>
+    <w:p>
+      <w:pPr>
+        <w:spacing w:line="480" w:lineRule="auto"/>
+        <w:jc w:val="both"/>
+        <w:rPr>
+          <w:rFonts w:ascii="Times New Roman" w:hAnsi="Times New Roman" w:cs="Times New Roman"/>
+          <w:sz w:val="24"/>
+          <w:szCs w:val="24"/>
+        </w:rPr>
+      </w:pPr>
+    </w:p>
+    <w:p>
+      <w:pPr>
+        <w:spacing w:line="480" w:lineRule="auto"/>
+        <w:jc w:val="both"/>
+        <w:rPr>
+          <w:rFonts w:ascii="Times New Roman" w:hAnsi="Times New Roman" w:cs="Times New Roman"/>
+          <w:sz w:val="24"/>
+          <w:szCs w:val="24"/>
+        </w:rPr>
+      </w:pPr>
+      <w:r>
+        <w:rPr>
+          <w:rFonts w:ascii="Times New Roman" w:hAnsi="Times New Roman" w:cs="Times New Roman"/>
+          <w:sz w:val="24"/>
+          <w:szCs w:val="24"/>
+        </w:rPr>
+        <w:t xml:space="preserve">The following loop with 1000 episodes creates both W functions. We will explain </w:t>
+      </w:r>
+      <w:proofErr w:type="gramStart"/>
+      <w:r>
+        <w:rPr>
+          <w:rFonts w:ascii="Times New Roman" w:hAnsi="Times New Roman" w:cs="Times New Roman"/>
+          <w:sz w:val="24"/>
+          <w:szCs w:val="24"/>
+        </w:rPr>
+        <w:t>both of them</w:t>
+      </w:r>
+      <w:proofErr w:type="gramEnd"/>
+      <w:r>
+        <w:rPr>
+          <w:rFonts w:ascii="Times New Roman" w:hAnsi="Times New Roman" w:cs="Times New Roman"/>
+          <w:sz w:val="24"/>
+          <w:szCs w:val="24"/>
+        </w:rPr>
+        <w:t>.</w:t>
+      </w:r>
+    </w:p>
+    <w:p>
+      <w:pPr>
+        <w:spacing w:line="480" w:lineRule="auto"/>
+        <w:jc w:val="both"/>
+        <w:rPr>
+          <w:rFonts w:ascii="Times New Roman" w:hAnsi="Times New Roman" w:cs="Times New Roman"/>
+          <w:sz w:val="24"/>
+          <w:szCs w:val="24"/>
+        </w:rPr>
+      </w:pPr>
+      <w:r>
+        <w:rPr>
+          <w:rFonts w:ascii="Times New Roman" w:hAnsi="Times New Roman" w:cs="Times New Roman"/>
+          <w:sz w:val="24"/>
+          <w:szCs w:val="24"/>
+        </w:rPr>
+        <w:lastRenderedPageBreak/>
+        <w:drawing>
+          <wp:inline distT="0" distB="0" distL="0" distR="0" wp14:anchorId="3C082A61" wp14:editId="7CEDA0C2">
+            <wp:extent cx="5943600" cy="1737360"/>
+            <wp:effectExtent l="0" t="0" r="0" b="0"/>
+            <wp:docPr id="85790936" name="Picture 1" descr="A black background with colorful text&#10;&#10;Description automatically generated"/>
+            <wp:cNvGraphicFramePr>
+              <a:graphicFrameLocks xmlns:a="http://schemas.openxmlformats.org/drawingml/2006/main" noChangeAspect="1"/>
+            </wp:cNvGraphicFramePr>
+            <a:graphic xmlns:a="http://schemas.openxmlformats.org/drawingml/2006/main">
+              <a:graphicData uri="http://schemas.openxmlformats.org/drawingml/2006/picture">
+                <pic:pic xmlns:pic="http://schemas.openxmlformats.org/drawingml/2006/picture">
+                  <pic:nvPicPr>
+                    <pic:cNvPr id="85790936" name="Picture 1" descr="A black background with colorful text&#10;&#10;Description automatically generated"/>
+                    <pic:cNvPicPr/>
+                  </pic:nvPicPr>
+                  <pic:blipFill>
+                    <a:blip r:embed="rId28"/>
+                    <a:stretch>
+                      <a:fillRect/>
+                    </a:stretch>
+                  </pic:blipFill>
+                  <pic:spPr>
+                    <a:xfrm>
+                      <a:off x="0" y="0"/>
+                      <a:ext cx="5943600" cy="1737360"/>
+                    </a:xfrm>
+                    <a:prstGeom prst="rect">
+                      <a:avLst/>
+                    </a:prstGeom>
+                  </pic:spPr>
+                </pic:pic>
+              </a:graphicData>
+            </a:graphic>
+          </wp:inline>
+        </w:drawing>
+      </w:r>
+    </w:p>
+    <w:p>
+      <w:pPr>
+        <w:spacing w:line="480" w:lineRule="auto"/>
+        <w:jc w:val="both"/>
+        <w:rPr>
+          <w:rFonts w:ascii="Times New Roman" w:hAnsi="Times New Roman" w:cs="Times New Roman"/>
+          <w:sz w:val="24"/>
+          <w:szCs w:val="24"/>
+        </w:rPr>
+      </w:pPr>
+    </w:p>
+    <w:p>
+      <w:pPr>
+        <w:spacing w:line="480" w:lineRule="auto"/>
+        <w:jc w:val="both"/>
+        <w:rPr>
+          <w:rFonts w:ascii="Times New Roman" w:hAnsi="Times New Roman" w:cs="Times New Roman"/>
+          <w:i/>
+          <w:iCs/>
+          <w:sz w:val="24"/>
+          <w:szCs w:val="24"/>
+        </w:rPr>
+      </w:pPr>
+      <w:r>
+        <w:rPr>
+          <w:rFonts w:ascii="Times New Roman" w:hAnsi="Times New Roman" w:cs="Times New Roman"/>
+          <w:i/>
+          <w:iCs/>
+          <w:sz w:val="24"/>
+          <w:szCs w:val="24"/>
+        </w:rPr>
+        <w:t>Iterative</w:t>
+      </w:r>
+    </w:p>
+    <w:p>
+      <w:pPr>
+        <w:spacing w:line="480" w:lineRule="auto"/>
+        <w:jc w:val="both"/>
+        <w:rPr>
+          <w:rFonts w:ascii="Times New Roman" w:hAnsi="Times New Roman" w:cs="Times New Roman"/>
+          <w:sz w:val="24"/>
+          <w:szCs w:val="24"/>
+        </w:rPr>
+      </w:pPr>
+      <w:r>
+        <w:rPr>
+          <w:rFonts w:ascii="Times New Roman" w:hAnsi="Times New Roman" w:cs="Times New Roman"/>
+          <w:sz w:val="24"/>
+          <w:szCs w:val="24"/>
+        </w:rPr>
+        <w:t>The iterative method follows the pseudocode provided previously and everything is done in the following lines of code.</w:t>
+      </w:r>
+    </w:p>
+    <w:p>
+      <w:pPr>
+        <w:spacing w:line="480" w:lineRule="auto"/>
+        <w:jc w:val="both"/>
+        <w:rPr>
+          <w:rFonts w:ascii="Times New Roman" w:hAnsi="Times New Roman" w:cs="Times New Roman"/>
+          <w:sz w:val="24"/>
+          <w:szCs w:val="24"/>
+        </w:rPr>
+      </w:pPr>
+      <w:r>
+        <w:rPr>
+          <w:rFonts w:ascii="Times New Roman" w:hAnsi="Times New Roman" w:cs="Times New Roman"/>
+          <w:sz w:val="24"/>
+          <w:szCs w:val="24"/>
+        </w:rPr>
+        <w:drawing>
+          <wp:inline distT="0" distB="0" distL="0" distR="0" wp14:anchorId="01308589" wp14:editId="3D7F83C7">
+            <wp:extent cx="2715004" cy="323895"/>
+            <wp:effectExtent l="0" t="0" r="9525" b="0"/>
+            <wp:docPr id="899440906" name="Picture 1"/>
+            <wp:cNvGraphicFramePr>
+              <a:graphicFrameLocks xmlns:a="http://schemas.openxmlformats.org/drawingml/2006/main" noChangeAspect="1"/>
+            </wp:cNvGraphicFramePr>
+            <a:graphic xmlns:a="http://schemas.openxmlformats.org/drawingml/2006/main">
+              <a:graphicData uri="http://schemas.openxmlformats.org/drawingml/2006/picture">
+                <pic:pic xmlns:pic="http://schemas.openxmlformats.org/drawingml/2006/picture">
+                  <pic:nvPicPr>
+                    <pic:cNvPr id="899440906" name=""/>
+                    <pic:cNvPicPr/>
+                  </pic:nvPicPr>
+                  <pic:blipFill>
+                    <a:blip r:embed="rId29"/>
+                    <a:stretch>
+                      <a:fillRect/>
+                    </a:stretch>
+                  </pic:blipFill>
+                  <pic:spPr>
+                    <a:xfrm>
+                      <a:off x="0" y="0"/>
+                      <a:ext cx="2715004" cy="323895"/>
+                    </a:xfrm>
+                    <a:prstGeom prst="rect">
+                      <a:avLst/>
+                    </a:prstGeom>
+                  </pic:spPr>
+                </pic:pic>
+              </a:graphicData>
+            </a:graphic>
+          </wp:inline>
+        </w:drawing>
+      </w:r>
+    </w:p>
+    <w:p>
+      <w:pPr>
+        <w:spacing w:line="480" w:lineRule="auto"/>
+        <w:jc w:val="both"/>
+        <w:rPr>
+          <w:rFonts w:ascii="Times New Roman" w:hAnsi="Times New Roman" w:cs="Times New Roman"/>
+          <w:sz w:val="24"/>
+          <w:szCs w:val="24"/>
+        </w:rPr>
+      </w:pPr>
+      <w:r>
+        <w:rPr>
+          <w:rFonts w:ascii="Times New Roman" w:hAnsi="Times New Roman" w:cs="Times New Roman"/>
+          <w:sz w:val="24"/>
+          <w:szCs w:val="24"/>
+        </w:rPr>
+        <w:drawing>
+          <wp:inline distT="0" distB="0" distL="0" distR="0" wp14:anchorId="49AA6DF5" wp14:editId="40802BF0">
+            <wp:extent cx="5943600" cy="164465"/>
+            <wp:effectExtent l="0" t="0" r="0" b="6985"/>
+            <wp:docPr id="514235115" name="Picture 1"/>
+            <wp:cNvGraphicFramePr>
+              <a:graphicFrameLocks xmlns:a="http://schemas.openxmlformats.org/drawingml/2006/main" noChangeAspect="1"/>
+            </wp:cNvGraphicFramePr>
+            <a:graphic xmlns:a="http://schemas.openxmlformats.org/drawingml/2006/main">
+              <a:graphicData uri="http://schemas.openxmlformats.org/drawingml/2006/picture">
+                <pic:pic xmlns:pic="http://schemas.openxmlformats.org/drawingml/2006/picture">
+                  <pic:nvPicPr>
+                    <pic:cNvPr id="514235115" name=""/>
+                    <pic:cNvPicPr/>
+                  </pic:nvPicPr>
+                  <pic:blipFill>
+                    <a:blip r:embed="rId30"/>
+                    <a:stretch>
+                      <a:fillRect/>
+                    </a:stretch>
+                  </pic:blipFill>
+                  <pic:spPr>
+                    <a:xfrm>
+                      <a:off x="0" y="0"/>
+                      <a:ext cx="5943600" cy="164465"/>
+                    </a:xfrm>
+                    <a:prstGeom prst="rect">
+                      <a:avLst/>
+                    </a:prstGeom>
+                  </pic:spPr>
+                </pic:pic>
+              </a:graphicData>
+            </a:graphic>
+          </wp:inline>
+        </w:drawing>
+      </w:r>
+    </w:p>
+    <w:p>
+      <w:pPr>
+        <w:spacing w:line="480" w:lineRule="auto"/>
+        <w:jc w:val="both"/>
+        <w:rPr>
+          <w:rFonts w:ascii="Times New Roman" w:hAnsi="Times New Roman" w:cs="Times New Roman"/>
+          <w:sz w:val="24"/>
+          <w:szCs w:val="24"/>
+        </w:rPr>
+      </w:pPr>
+      <w:r>
+        <w:rPr>
+          <w:rFonts w:ascii="Times New Roman" w:hAnsi="Times New Roman" w:cs="Times New Roman"/>
+          <w:sz w:val="24"/>
+          <w:szCs w:val="24"/>
+        </w:rPr>
+        <w:t>Result of W function</w:t>
+      </w:r>
+    </w:p>
+    <w:p>
+      <w:pPr>
+        <w:spacing w:line="480" w:lineRule="auto"/>
+        <w:jc w:val="both"/>
+        <w:rPr>
+          <w:rFonts w:ascii="Times New Roman" w:hAnsi="Times New Roman" w:cs="Times New Roman"/>
+          <w:sz w:val="24"/>
+          <w:szCs w:val="24"/>
+        </w:rPr>
+      </w:pPr>
+      <w:r>
+        <w:rPr>
+          <w:rFonts w:ascii="Times New Roman" w:hAnsi="Times New Roman" w:cs="Times New Roman"/>
+          <w:sz w:val="24"/>
+          <w:szCs w:val="24"/>
+        </w:rPr>
+        <w:drawing>
+          <wp:inline distT="0" distB="0" distL="0" distR="0" wp14:anchorId="73C7EC35" wp14:editId="6136057F">
+            <wp:extent cx="5943600" cy="1739900"/>
+            <wp:effectExtent l="0" t="0" r="0" b="0"/>
+            <wp:docPr id="1232286713" name="Picture 1" descr="A black screen with numbers&#10;&#10;Description automatically generated"/>
+            <wp:cNvGraphicFramePr>
+              <a:graphicFrameLocks xmlns:a="http://schemas.openxmlformats.org/drawingml/2006/main" noChangeAspect="1"/>
+            </wp:cNvGraphicFramePr>
+            <a:graphic xmlns:a="http://schemas.openxmlformats.org/drawingml/2006/main">
+              <a:graphicData uri="http://schemas.openxmlformats.org/drawingml/2006/picture">
+                <pic:pic xmlns:pic="http://schemas.openxmlformats.org/drawingml/2006/picture">
+                  <pic:nvPicPr>
+                    <pic:cNvPr id="1232286713" name="Picture 1" descr="A black screen with numbers&#10;&#10;Description automatically generated"/>
+                    <pic:cNvPicPr/>
+                  </pic:nvPicPr>
+                  <pic:blipFill>
+                    <a:blip r:embed="rId31"/>
+                    <a:stretch>
+                      <a:fillRect/>
+                    </a:stretch>
+                  </pic:blipFill>
+                  <pic:spPr>
+                    <a:xfrm>
+                      <a:off x="0" y="0"/>
+                      <a:ext cx="5943600" cy="1739900"/>
+                    </a:xfrm>
+                    <a:prstGeom prst="rect">
+                      <a:avLst/>
+                    </a:prstGeom>
+                  </pic:spPr>
+                </pic:pic>
+              </a:graphicData>
+            </a:graphic>
+          </wp:inline>
+        </w:drawing>
+      </w:r>
+    </w:p>
+    <w:p>
+      <w:pPr>
+        <w:spacing w:line="480" w:lineRule="auto"/>
+        <w:jc w:val="both"/>
+        <w:rPr>
+          <w:rFonts w:ascii="Times New Roman" w:hAnsi="Times New Roman" w:cs="Times New Roman"/>
+          <w:sz w:val="24"/>
+          <w:szCs w:val="24"/>
+        </w:rPr>
+      </w:pPr>
+      <w:r>
+        <w:rPr>
+          <w:rFonts w:ascii="Times New Roman" w:hAnsi="Times New Roman" w:cs="Times New Roman"/>
+          <w:sz w:val="24"/>
+          <w:szCs w:val="24"/>
+        </w:rPr>
+        <w:lastRenderedPageBreak/>
+        <w:drawing>
+          <wp:inline distT="0" distB="0" distL="0" distR="0" wp14:anchorId="53C4438A" wp14:editId="604E832D">
+            <wp:extent cx="5943600" cy="5260975"/>
+            <wp:effectExtent l="0" t="0" r="0" b="0"/>
+            <wp:docPr id="1340250071" name="Picture 1" descr="A chart of different colors&#10;&#10;Description automatically generated"/>
+            <wp:cNvGraphicFramePr>
+              <a:graphicFrameLocks xmlns:a="http://schemas.openxmlformats.org/drawingml/2006/main" noChangeAspect="1"/>
+            </wp:cNvGraphicFramePr>
+            <a:graphic xmlns:a="http://schemas.openxmlformats.org/drawingml/2006/main">
+              <a:graphicData uri="http://schemas.openxmlformats.org/drawingml/2006/picture">
+                <pic:pic xmlns:pic="http://schemas.openxmlformats.org/drawingml/2006/picture">
+                  <pic:nvPicPr>
+                    <pic:cNvPr id="1340250071" name="Picture 1" descr="A chart of different colors&#10;&#10;Description automatically generated"/>
+                    <pic:cNvPicPr/>
+                  </pic:nvPicPr>
+                  <pic:blipFill>
+                    <a:blip r:embed="rId32"/>
+                    <a:stretch>
+                      <a:fillRect/>
+                    </a:stretch>
+                  </pic:blipFill>
+                  <pic:spPr>
+                    <a:xfrm>
+                      <a:off x="0" y="0"/>
+                      <a:ext cx="5943600" cy="5260975"/>
+                    </a:xfrm>
+                    <a:prstGeom prst="rect">
+                      <a:avLst/>
+                    </a:prstGeom>
+                  </pic:spPr>
+                </pic:pic>
+              </a:graphicData>
+            </a:graphic>
+          </wp:inline>
+        </w:drawing>
+      </w:r>
+    </w:p>
+    <w:p>
+      <w:pPr>
+        <w:spacing w:line="480" w:lineRule="auto"/>
+        <w:jc w:val="both"/>
+        <w:rPr>
+          <w:rFonts w:ascii="Times New Roman" w:hAnsi="Times New Roman" w:cs="Times New Roman"/>
+          <w:i/>
+          <w:iCs/>
+          <w:sz w:val="24"/>
+          <w:szCs w:val="24"/>
+        </w:rPr>
+      </w:pPr>
+      <w:r>
+        <w:rPr>
+          <w:rFonts w:ascii="Times New Roman" w:hAnsi="Times New Roman" w:cs="Times New Roman"/>
+          <w:i/>
+          <w:iCs/>
+          <w:sz w:val="24"/>
+          <w:szCs w:val="24"/>
+        </w:rPr>
+        <w:t>Linear Method</w:t>
+      </w:r>
+      <w:r>
+        <w:rPr>
+          <w:rFonts w:ascii="Times New Roman" w:hAnsi="Times New Roman" w:cs="Times New Roman"/>
+          <w:i/>
+          <w:iCs/>
+          <w:sz w:val="24"/>
+          <w:szCs w:val="24"/>
+        </w:rPr>
+        <w:t xml:space="preserve"> (Least Squares)</w:t>
+      </w:r>
+    </w:p>
+    <w:p>
+      <w:pPr>
+        <w:spacing w:line="480" w:lineRule="auto"/>
+        <w:jc w:val="both"/>
+        <w:rPr>
+          <w:rFonts w:ascii="Times New Roman" w:hAnsi="Times New Roman" w:cs="Times New Roman"/>
+          <w:sz w:val="24"/>
+          <w:szCs w:val="24"/>
+        </w:rPr>
+      </w:pPr>
+      <w:r>
+        <w:rPr>
+          <w:rFonts w:ascii="Times New Roman" w:hAnsi="Times New Roman" w:cs="Times New Roman"/>
+          <w:sz w:val="24"/>
+          <w:szCs w:val="24"/>
+        </w:rPr>
+        <w:t>For this method, we followed the formulas for A and b learned in the class.</w:t>
+      </w:r>
+    </w:p>
+    <w:p>
+      <w:pPr>
+        <w:spacing w:line="480" w:lineRule="auto"/>
+        <w:jc w:val="both"/>
+        <w:rPr>
+          <w:rFonts w:ascii="Times New Roman" w:hAnsi="Times New Roman" w:cs="Times New Roman"/>
+          <w:sz w:val="24"/>
+          <w:szCs w:val="24"/>
+        </w:rPr>
+      </w:pPr>
+      <m:oMathPara>
+        <m:oMath>
+          <m:sSub>
+            <m:sSubPr>
+              <m:ctrlPr>
+                <w:rPr>
+                  <w:rFonts w:ascii="Cambria Math" w:hAnsi="Cambria Math" w:cs="Times New Roman"/>
+                  <w:i/>
+                  <w:sz w:val="24"/>
+                  <w:szCs w:val="24"/>
+                </w:rPr>
+              </m:ctrlPr>
+            </m:sSubPr>
+            <m:e>
+              <m:acc>
+                <m:accPr>
+                  <m:ctrlPr>
+                    <w:rPr>
+                      <w:rFonts w:ascii="Cambria Math" w:hAnsi="Cambria Math" w:cs="Times New Roman"/>
+                      <w:i/>
+                      <w:sz w:val="24"/>
+                      <w:szCs w:val="24"/>
+                    </w:rPr>
+                  </m:ctrlPr>
+                </m:accPr>
+                <m:e>
+                  <m:r>
+                    <w:rPr>
+                      <w:rFonts w:ascii="Cambria Math" w:hAnsi="Cambria Math" w:cs="Times New Roman"/>
+                      <w:sz w:val="24"/>
+                      <w:szCs w:val="24"/>
+                    </w:rPr>
+                    <m:t>A</m:t>
+                  </m:r>
+                </m:e>
+              </m:acc>
+            </m:e>
+            <m:sub>
+              <m:r>
+                <w:rPr>
+                  <w:rFonts w:ascii="Cambria Math" w:hAnsi="Cambria Math" w:cs="Times New Roman"/>
+                  <w:sz w:val="24"/>
+                  <w:szCs w:val="24"/>
+                </w:rPr>
+                <m:t>t</m:t>
+              </m:r>
+            </m:sub>
+          </m:sSub>
+          <m:r>
+            <w:rPr>
+              <w:rFonts w:ascii="Cambria Math" w:hAnsi="Cambria Math" w:cs="Times New Roman"/>
+              <w:sz w:val="24"/>
+              <w:szCs w:val="24"/>
+            </w:rPr>
+            <m:t xml:space="preserve">= </m:t>
+          </m:r>
+          <m:nary>
+            <m:naryPr>
+              <m:chr m:val="∑"/>
+              <m:limLoc m:val="undOvr"/>
+              <m:ctrlPr>
+                <w:rPr>
+                  <w:rFonts w:ascii="Cambria Math" w:hAnsi="Cambria Math" w:cs="Times New Roman"/>
+                  <w:i/>
+                  <w:sz w:val="24"/>
+                  <w:szCs w:val="24"/>
+                </w:rPr>
+              </m:ctrlPr>
+            </m:naryPr>
+            <m:sub>
+              <m:r>
+                <w:rPr>
+                  <w:rFonts w:ascii="Cambria Math" w:hAnsi="Cambria Math" w:cs="Times New Roman"/>
+                  <w:sz w:val="24"/>
+                  <w:szCs w:val="24"/>
+                </w:rPr>
+                <m:t>k=0</m:t>
+              </m:r>
+            </m:sub>
+            <m:sup>
+              <m:r>
+                <w:rPr>
+                  <w:rFonts w:ascii="Cambria Math" w:hAnsi="Cambria Math" w:cs="Times New Roman"/>
+                  <w:sz w:val="24"/>
+                  <w:szCs w:val="24"/>
+                </w:rPr>
+                <m:t>t-1</m:t>
+              </m:r>
+            </m:sup>
+            <m:e>
+              <m:sSub>
+                <m:sSubPr>
+                  <m:ctrlPr>
+                    <w:rPr>
+                      <w:rFonts w:ascii="Cambria Math" w:hAnsi="Cambria Math" w:cs="Times New Roman"/>
+                      <w:i/>
+                      <w:sz w:val="24"/>
+                      <w:szCs w:val="24"/>
+                    </w:rPr>
+                  </m:ctrlPr>
+                </m:sSubPr>
+                <m:e>
+                  <m:r>
+                    <w:rPr>
+                      <w:rFonts w:ascii="Cambria Math" w:hAnsi="Cambria Math" w:cs="Times New Roman"/>
+                      <w:sz w:val="24"/>
+                      <w:szCs w:val="24"/>
+                    </w:rPr>
+                    <m:t>x</m:t>
+                  </m:r>
+                </m:e>
+                <m:sub>
+                  <m:r>
+                    <w:rPr>
+                      <w:rFonts w:ascii="Cambria Math" w:hAnsi="Cambria Math" w:cs="Times New Roman"/>
+                      <w:sz w:val="24"/>
+                      <w:szCs w:val="24"/>
+                    </w:rPr>
+                    <m:t>k</m:t>
+                  </m:r>
+                </m:sub>
+              </m:sSub>
+              <m:r>
+                <w:rPr>
+                  <w:rFonts w:ascii="Cambria Math" w:hAnsi="Cambria Math" w:cs="Times New Roman"/>
+                  <w:sz w:val="24"/>
+                  <w:szCs w:val="24"/>
+                </w:rPr>
+                <m:t xml:space="preserve"> </m:t>
+              </m:r>
+              <m:sSup>
+                <m:sSupPr>
+                  <m:ctrlPr>
+                    <w:rPr>
+                      <w:rFonts w:ascii="Cambria Math" w:hAnsi="Cambria Math" w:cs="Times New Roman"/>
+                      <w:i/>
+                      <w:sz w:val="24"/>
+                      <w:szCs w:val="24"/>
+                    </w:rPr>
+                  </m:ctrlPr>
+                </m:sSupPr>
+                <m:e>
+                  <m:r>
+                    <w:rPr>
+                      <w:rFonts w:ascii="Cambria Math" w:hAnsi="Cambria Math" w:cs="Times New Roman"/>
+                      <w:sz w:val="24"/>
+                      <w:szCs w:val="24"/>
+                    </w:rPr>
+                    <m:t>(</m:t>
+                  </m:r>
+                  <m:sSub>
+                    <m:sSubPr>
+                      <m:ctrlPr>
+                        <w:rPr>
+                          <w:rFonts w:ascii="Cambria Math" w:hAnsi="Cambria Math" w:cs="Times New Roman"/>
+                          <w:i/>
+                          <w:sz w:val="24"/>
+                          <w:szCs w:val="24"/>
+                        </w:rPr>
+                      </m:ctrlPr>
+                    </m:sSubPr>
+                    <m:e>
+                      <m:r>
+                        <w:rPr>
+                          <w:rFonts w:ascii="Cambria Math" w:hAnsi="Cambria Math" w:cs="Times New Roman"/>
+                          <w:sz w:val="24"/>
+                          <w:szCs w:val="24"/>
+                        </w:rPr>
+                        <m:t>x</m:t>
+                      </m:r>
+                    </m:e>
+                    <m:sub>
+                      <m:r>
+                        <w:rPr>
+                          <w:rFonts w:ascii="Cambria Math" w:hAnsi="Cambria Math" w:cs="Times New Roman"/>
+                          <w:sz w:val="24"/>
+                          <w:szCs w:val="24"/>
+                        </w:rPr>
+                        <m:t>k</m:t>
+                      </m:r>
+                    </m:sub>
+                  </m:sSub>
+                  <m:r>
+                    <w:rPr>
+                      <w:rFonts w:ascii="Cambria Math" w:hAnsi="Cambria Math" w:cs="Times New Roman"/>
+                      <w:sz w:val="24"/>
+                      <w:szCs w:val="24"/>
+                    </w:rPr>
+                    <m:t>- γ</m:t>
+                  </m:r>
+                  <m:sSub>
+                    <m:sSubPr>
+                      <m:ctrlPr>
+                        <w:rPr>
+                          <w:rFonts w:ascii="Cambria Math" w:hAnsi="Cambria Math" w:cs="Times New Roman"/>
+                          <w:i/>
+                          <w:sz w:val="24"/>
+                          <w:szCs w:val="24"/>
+                        </w:rPr>
+                      </m:ctrlPr>
+                    </m:sSubPr>
+                    <m:e>
+                      <m:r>
+                        <w:rPr>
+                          <w:rFonts w:ascii="Cambria Math" w:hAnsi="Cambria Math" w:cs="Times New Roman"/>
+                          <w:sz w:val="24"/>
+                          <w:szCs w:val="24"/>
+                        </w:rPr>
+                        <m:t>x</m:t>
+                      </m:r>
+                    </m:e>
+                    <m:sub>
+                      <m:r>
+                        <w:rPr>
+                          <w:rFonts w:ascii="Cambria Math" w:hAnsi="Cambria Math" w:cs="Times New Roman"/>
+                          <w:sz w:val="24"/>
+                          <w:szCs w:val="24"/>
+                        </w:rPr>
+                        <m:t>k</m:t>
+                      </m:r>
+                      <m:r>
+                        <w:rPr>
+                          <w:rFonts w:ascii="Cambria Math" w:hAnsi="Cambria Math" w:cs="Times New Roman"/>
+                          <w:sz w:val="24"/>
+                          <w:szCs w:val="24"/>
+                        </w:rPr>
+                        <m:t>+1</m:t>
+                      </m:r>
+                    </m:sub>
+                  </m:sSub>
+                  <m:r>
+                    <w:rPr>
+                      <w:rFonts w:ascii="Cambria Math" w:hAnsi="Cambria Math" w:cs="Times New Roman"/>
+                      <w:sz w:val="24"/>
+                      <w:szCs w:val="24"/>
+                    </w:rPr>
+                    <m:t>)</m:t>
+                  </m:r>
+                </m:e>
+                <m:sup>
+                  <m:r>
+                    <w:rPr>
+                      <w:rFonts w:ascii="Cambria Math" w:hAnsi="Cambria Math" w:cs="Times New Roman"/>
+                      <w:sz w:val="24"/>
+                      <w:szCs w:val="24"/>
+                    </w:rPr>
+                    <m:t>T</m:t>
+                  </m:r>
+                </m:sup>
+              </m:sSup>
+              <m:r>
+                <w:rPr>
+                  <w:rFonts w:ascii="Cambria Math" w:hAnsi="Cambria Math" w:cs="Times New Roman"/>
+                  <w:sz w:val="24"/>
+                  <w:szCs w:val="24"/>
+                </w:rPr>
+                <m:t xml:space="preserve"> + I</m:t>
+              </m:r>
+            </m:e>
+          </m:nary>
+        </m:oMath>
+      </m:oMathPara>
+    </w:p>
+    <w:p>
+      <w:pPr>
+        <w:spacing w:line="480" w:lineRule="auto"/>
+        <w:jc w:val="both"/>
+        <w:rPr>
+          <w:rFonts w:ascii="Times New Roman" w:hAnsi="Times New Roman" w:cs="Times New Roman"/>
+          <w:sz w:val="24"/>
+          <w:szCs w:val="24"/>
+        </w:rPr>
+      </w:pPr>
+      <m:oMathPara>
+        <m:oMath>
+          <m:sSub>
+            <m:sSubPr>
+              <m:ctrlPr>
+                <w:rPr>
+                  <w:rFonts w:ascii="Cambria Math" w:hAnsi="Cambria Math" w:cs="Times New Roman"/>
+                  <w:i/>
+                  <w:sz w:val="24"/>
+                  <w:szCs w:val="24"/>
+                </w:rPr>
+              </m:ctrlPr>
+            </m:sSubPr>
+            <m:e>
+              <m:acc>
+                <m:accPr>
+                  <m:ctrlPr>
+                    <w:rPr>
+                      <w:rFonts w:ascii="Cambria Math" w:hAnsi="Cambria Math" w:cs="Times New Roman"/>
+                      <w:i/>
+                      <w:sz w:val="24"/>
+                      <w:szCs w:val="24"/>
+                    </w:rPr>
+                  </m:ctrlPr>
+                </m:accPr>
+                <m:e>
+                  <m:r>
+                    <w:rPr>
+                      <w:rFonts w:ascii="Cambria Math" w:hAnsi="Cambria Math" w:cs="Times New Roman"/>
+                      <w:sz w:val="24"/>
+                      <w:szCs w:val="24"/>
+                    </w:rPr>
+                    <m:t>b</m:t>
+                  </m:r>
+                </m:e>
+              </m:acc>
+            </m:e>
+            <m:sub>
+              <m:r>
+                <w:rPr>
+                  <w:rFonts w:ascii="Cambria Math" w:hAnsi="Cambria Math" w:cs="Times New Roman"/>
+                  <w:sz w:val="24"/>
+                  <w:szCs w:val="24"/>
+                </w:rPr>
+                <m:t>t</m:t>
+              </m:r>
+            </m:sub>
+          </m:sSub>
+          <m:r>
+            <w:rPr>
+              <w:rFonts w:ascii="Cambria Math" w:hAnsi="Cambria Math" w:cs="Times New Roman"/>
+              <w:sz w:val="24"/>
+              <w:szCs w:val="24"/>
+            </w:rPr>
+            <m:t xml:space="preserve">= </m:t>
+          </m:r>
+          <m:nary>
+            <m:naryPr>
+              <m:chr m:val="∑"/>
+              <m:limLoc m:val="undOvr"/>
+              <m:ctrlPr>
+                <w:rPr>
+                  <w:rFonts w:ascii="Cambria Math" w:hAnsi="Cambria Math" w:cs="Times New Roman"/>
+                  <w:i/>
+                  <w:sz w:val="24"/>
+                  <w:szCs w:val="24"/>
+                </w:rPr>
+              </m:ctrlPr>
+            </m:naryPr>
+            <m:sub>
+              <m:r>
+                <w:rPr>
+                  <w:rFonts w:ascii="Cambria Math" w:hAnsi="Cambria Math" w:cs="Times New Roman"/>
+                  <w:sz w:val="24"/>
+                  <w:szCs w:val="24"/>
+                </w:rPr>
+                <m:t>k=0</m:t>
+              </m:r>
+            </m:sub>
+            <m:sup>
+              <m:r>
+                <w:rPr>
+                  <w:rFonts w:ascii="Cambria Math" w:hAnsi="Cambria Math" w:cs="Times New Roman"/>
+                  <w:sz w:val="24"/>
+                  <w:szCs w:val="24"/>
+                </w:rPr>
+                <m:t>t-1</m:t>
+              </m:r>
+            </m:sup>
+            <m:e>
+              <m:r>
+                <w:rPr>
+                  <w:rFonts w:ascii="Cambria Math" w:hAnsi="Cambria Math" w:cs="Times New Roman"/>
+                  <w:sz w:val="24"/>
+                  <w:szCs w:val="24"/>
+                </w:rPr>
+                <m:t xml:space="preserve"> </m:t>
+              </m:r>
+              <m:sSub>
+                <m:sSubPr>
+                  <m:ctrlPr>
+                    <w:rPr>
+                      <w:rFonts w:ascii="Cambria Math" w:hAnsi="Cambria Math" w:cs="Times New Roman"/>
+                      <w:i/>
+                      <w:sz w:val="24"/>
+                      <w:szCs w:val="24"/>
+                    </w:rPr>
+                  </m:ctrlPr>
+                </m:sSubPr>
+                <m:e>
+                  <m:r>
+                    <w:rPr>
+                      <w:rFonts w:ascii="Cambria Math" w:hAnsi="Cambria Math" w:cs="Times New Roman"/>
+                      <w:sz w:val="24"/>
+                      <w:szCs w:val="24"/>
+                    </w:rPr>
+                    <m:t>R</m:t>
+                  </m:r>
+                </m:e>
+                <m:sub>
+                  <m:r>
+                    <w:rPr>
+                      <w:rFonts w:ascii="Cambria Math" w:hAnsi="Cambria Math" w:cs="Times New Roman"/>
+                      <w:sz w:val="24"/>
+                      <w:szCs w:val="24"/>
+                    </w:rPr>
+                    <m:t>k</m:t>
+                  </m:r>
+                  <m:r>
+                    <w:rPr>
+                      <w:rFonts w:ascii="Cambria Math" w:hAnsi="Cambria Math" w:cs="Times New Roman"/>
+                      <w:sz w:val="24"/>
+                      <w:szCs w:val="24"/>
+                    </w:rPr>
+                    <m:t>+1</m:t>
+                  </m:r>
+                </m:sub>
+              </m:sSub>
+              <m:sSub>
+                <m:sSubPr>
+                  <m:ctrlPr>
+                    <w:rPr>
+                      <w:rFonts w:ascii="Cambria Math" w:hAnsi="Cambria Math" w:cs="Times New Roman"/>
+                      <w:i/>
+                      <w:sz w:val="24"/>
+                      <w:szCs w:val="24"/>
+                    </w:rPr>
+                  </m:ctrlPr>
+                </m:sSubPr>
+                <m:e>
+                  <m:r>
+                    <w:rPr>
+                      <w:rFonts w:ascii="Cambria Math" w:hAnsi="Cambria Math" w:cs="Times New Roman"/>
+                      <w:sz w:val="24"/>
+                      <w:szCs w:val="24"/>
+                    </w:rPr>
+                    <m:t>x</m:t>
+                  </m:r>
+                </m:e>
+                <m:sub>
+                  <m:r>
+                    <w:rPr>
+                      <w:rFonts w:ascii="Cambria Math" w:hAnsi="Cambria Math" w:cs="Times New Roman"/>
+                      <w:sz w:val="24"/>
+                      <w:szCs w:val="24"/>
+                    </w:rPr>
+                    <m:t>k</m:t>
+                  </m:r>
+                </m:sub>
+              </m:sSub>
+              <m:r>
+                <w:rPr>
+                  <w:rFonts w:ascii="Cambria Math" w:hAnsi="Cambria Math" w:cs="Times New Roman"/>
+                  <w:sz w:val="24"/>
+                  <w:szCs w:val="24"/>
+                </w:rPr>
+                <m:t xml:space="preserve"> </m:t>
+              </m:r>
+            </m:e>
+          </m:nary>
+        </m:oMath>
+      </m:oMathPara>
+    </w:p>
+    <w:p>
+      <w:pPr>
+        <w:spacing w:line="480" w:lineRule="auto"/>
+        <w:jc w:val="both"/>
+        <w:rPr>
+          <w:rFonts w:ascii="Times New Roman" w:hAnsi="Times New Roman" w:cs="Times New Roman"/>
+          <w:sz w:val="24"/>
+          <w:szCs w:val="24"/>
+        </w:rPr>
+      </w:pPr>
+      <m:oMathPara>
+        <m:oMath>
+          <m:sSub>
+            <m:sSubPr>
+              <m:ctrlPr>
+                <w:rPr>
+                  <w:rFonts w:ascii="Cambria Math" w:hAnsi="Cambria Math" w:cs="Times New Roman"/>
+                  <w:i/>
+                  <w:sz w:val="24"/>
+                  <w:szCs w:val="24"/>
+                </w:rPr>
+              </m:ctrlPr>
+            </m:sSubPr>
+            <m:e>
+              <m:r>
+                <w:rPr>
+                  <w:rFonts w:ascii="Cambria Math" w:hAnsi="Cambria Math" w:cs="Times New Roman"/>
+                  <w:sz w:val="24"/>
+                  <w:szCs w:val="24"/>
+                </w:rPr>
+                <m:t>W</m:t>
+              </m:r>
+            </m:e>
+            <m:sub>
+              <m:r>
+                <w:rPr>
+                  <w:rFonts w:ascii="Cambria Math" w:hAnsi="Cambria Math" w:cs="Times New Roman"/>
+                  <w:sz w:val="24"/>
+                  <w:szCs w:val="24"/>
+                </w:rPr>
+                <m:t>t</m:t>
+              </m:r>
+            </m:sub>
+          </m:sSub>
+          <m:r>
+            <w:rPr>
+              <w:rFonts w:ascii="Cambria Math" w:hAnsi="Cambria Math" w:cs="Times New Roman"/>
+              <w:sz w:val="24"/>
+              <w:szCs w:val="24"/>
+            </w:rPr>
+            <m:t xml:space="preserve"> = </m:t>
+          </m:r>
+          <m:sSup>
+            <m:sSupPr>
+              <m:ctrlPr>
+                <w:rPr>
+                  <w:rFonts w:ascii="Cambria Math" w:hAnsi="Cambria Math" w:cs="Times New Roman"/>
+                  <w:i/>
+                  <w:sz w:val="24"/>
+                  <w:szCs w:val="24"/>
+                </w:rPr>
+              </m:ctrlPr>
+            </m:sSupPr>
+            <m:e>
+              <m:sSub>
+                <m:sSubPr>
+                  <m:ctrlPr>
+                    <w:rPr>
+                      <w:rFonts w:ascii="Cambria Math" w:hAnsi="Cambria Math" w:cs="Times New Roman"/>
+                      <w:i/>
+                      <w:sz w:val="24"/>
+                      <w:szCs w:val="24"/>
+                    </w:rPr>
+                  </m:ctrlPr>
+                </m:sSubPr>
+                <m:e>
+                  <m:acc>
+                    <m:accPr>
+                      <m:ctrlPr>
+                        <w:rPr>
+                          <w:rFonts w:ascii="Cambria Math" w:hAnsi="Cambria Math" w:cs="Times New Roman"/>
+                          <w:i/>
+                          <w:sz w:val="24"/>
+                          <w:szCs w:val="24"/>
+                        </w:rPr>
+                      </m:ctrlPr>
+                    </m:accPr>
+                    <m:e>
+                      <m:r>
+                        <w:rPr>
+                          <w:rFonts w:ascii="Cambria Math" w:hAnsi="Cambria Math" w:cs="Times New Roman"/>
+                          <w:sz w:val="24"/>
+                          <w:szCs w:val="24"/>
+                        </w:rPr>
+                        <m:t>A</m:t>
+                      </m:r>
+                    </m:e>
+                  </m:acc>
+                </m:e>
+                <m:sub>
+                  <m:r>
+                    <w:rPr>
+                      <w:rFonts w:ascii="Cambria Math" w:hAnsi="Cambria Math" w:cs="Times New Roman"/>
+                      <w:sz w:val="24"/>
+                      <w:szCs w:val="24"/>
+                    </w:rPr>
+                    <m:t>t</m:t>
+                  </m:r>
+                </m:sub>
+              </m:sSub>
+            </m:e>
+            <m:sup>
+              <m:r>
+                <w:rPr>
+                  <w:rFonts w:ascii="Cambria Math" w:hAnsi="Cambria Math" w:cs="Times New Roman"/>
+                  <w:sz w:val="24"/>
+                  <w:szCs w:val="24"/>
+                </w:rPr>
+                <m:t>-1</m:t>
+              </m:r>
+            </m:sup>
+          </m:sSup>
+          <m:r>
+            <w:rPr>
+              <w:rFonts w:ascii="Cambria Math" w:hAnsi="Cambria Math" w:cs="Times New Roman"/>
+              <w:sz w:val="24"/>
+              <w:szCs w:val="24"/>
+            </w:rPr>
+            <m:t xml:space="preserve"> </m:t>
+          </m:r>
+          <m:sSub>
+            <m:sSubPr>
+              <m:ctrlPr>
+                <w:rPr>
+                  <w:rFonts w:ascii="Cambria Math" w:hAnsi="Cambria Math" w:cs="Times New Roman"/>
+                  <w:i/>
+                  <w:sz w:val="24"/>
+                  <w:szCs w:val="24"/>
+                </w:rPr>
+              </m:ctrlPr>
+            </m:sSubPr>
+            <m:e>
+              <m:acc>
+                <m:accPr>
+                  <m:ctrlPr>
+                    <w:rPr>
+                      <w:rFonts w:ascii="Cambria Math" w:hAnsi="Cambria Math" w:cs="Times New Roman"/>
+                      <w:i/>
+                      <w:sz w:val="24"/>
+                      <w:szCs w:val="24"/>
+                    </w:rPr>
+                  </m:ctrlPr>
+                </m:accPr>
+                <m:e>
+                  <m:r>
+                    <w:rPr>
+                      <w:rFonts w:ascii="Cambria Math" w:hAnsi="Cambria Math" w:cs="Times New Roman"/>
+                      <w:sz w:val="24"/>
+                      <w:szCs w:val="24"/>
+                    </w:rPr>
+                    <m:t>b</m:t>
+                  </m:r>
+                </m:e>
+              </m:acc>
+            </m:e>
+            <m:sub>
+              <m:r>
+                <w:rPr>
+                  <w:rFonts w:ascii="Cambria Math" w:hAnsi="Cambria Math" w:cs="Times New Roman"/>
+                  <w:sz w:val="24"/>
+                  <w:szCs w:val="24"/>
+                </w:rPr>
+                <m:t>t</m:t>
+              </m:r>
+            </m:sub>
+          </m:sSub>
+        </m:oMath>
+      </m:oMathPara>
+    </w:p>
+    <w:p>
+      <w:pPr>
+        <w:spacing w:line="480" w:lineRule="auto"/>
+        <w:jc w:val="both"/>
+        <w:rPr>
+          <w:rFonts w:ascii="Times New Roman" w:hAnsi="Times New Roman" w:cs="Times New Roman"/>
+          <w:sz w:val="24"/>
+          <w:szCs w:val="24"/>
+        </w:rPr>
+      </w:pPr>
+    </w:p>
+    <w:p>
+      <w:pPr>
+        <w:spacing w:line="480" w:lineRule="auto"/>
+        <w:jc w:val="both"/>
+        <w:rPr>
+          <w:rFonts w:ascii="Times New Roman" w:hAnsi="Times New Roman" w:cs="Times New Roman"/>
+          <w:sz w:val="24"/>
+          <w:szCs w:val="24"/>
+        </w:rPr>
+      </w:pPr>
+      <w:r>
+        <w:rPr>
+          <w:rFonts w:ascii="Times New Roman" w:hAnsi="Times New Roman" w:cs="Times New Roman"/>
+          <w:sz w:val="24"/>
+          <w:szCs w:val="24"/>
+        </w:rPr>
+        <w:lastRenderedPageBreak/>
+        <w:t>In this case we use</w:t>
+      </w:r>
+      <m:oMath>
+        <m:r>
+          <w:rPr>
+            <w:rFonts w:ascii="Cambria Math" w:hAnsi="Cambria Math" w:cs="Times New Roman"/>
+            <w:sz w:val="24"/>
+            <w:szCs w:val="24"/>
+          </w:rPr>
+          <m:t xml:space="preserve"> </m:t>
+        </m:r>
+        <m:sSub>
+          <m:sSubPr>
+            <m:ctrlPr>
+              <w:rPr>
+                <w:rFonts w:ascii="Cambria Math" w:hAnsi="Cambria Math" w:cs="Times New Roman"/>
+                <w:i/>
+                <w:sz w:val="24"/>
+                <w:szCs w:val="24"/>
+              </w:rPr>
+            </m:ctrlPr>
+          </m:sSubPr>
+          <m:e>
+            <m:r>
+              <w:rPr>
+                <w:rFonts w:ascii="Cambria Math" w:hAnsi="Cambria Math" w:cs="Times New Roman"/>
+                <w:sz w:val="24"/>
+                <w:szCs w:val="24"/>
+              </w:rPr>
+              <m:t>x</m:t>
+            </m:r>
+          </m:e>
+          <m:sub>
+            <m:r>
+              <w:rPr>
+                <w:rFonts w:ascii="Cambria Math" w:hAnsi="Cambria Math" w:cs="Times New Roman"/>
+                <w:sz w:val="24"/>
+                <w:szCs w:val="24"/>
+              </w:rPr>
+              <m:t>k</m:t>
+            </m:r>
+          </m:sub>
+        </m:sSub>
+        <m:r>
+          <w:rPr>
+            <w:rFonts w:ascii="Cambria Math" w:hAnsi="Cambria Math" w:cs="Times New Roman"/>
+            <w:sz w:val="24"/>
+            <w:szCs w:val="24"/>
+          </w:rPr>
+          <m:t xml:space="preserve"> </m:t>
+        </m:r>
+      </m:oMath>
+      <w:r>
+        <w:rPr>
+          <w:rFonts w:ascii="Times New Roman" w:hAnsi="Times New Roman" w:cs="Times New Roman"/>
+          <w:sz w:val="24"/>
+          <w:szCs w:val="24"/>
+        </w:rPr>
+        <w:t>as a one hot coding where the agent has passed.</w:t>
+      </w:r>
+    </w:p>
+    <w:p>
+      <w:pPr>
+        <w:spacing w:line="480" w:lineRule="auto"/>
+        <w:jc w:val="both"/>
+        <w:rPr>
+          <w:rFonts w:ascii="Times New Roman" w:hAnsi="Times New Roman" w:cs="Times New Roman"/>
+          <w:sz w:val="24"/>
+          <w:szCs w:val="24"/>
+        </w:rPr>
+      </w:pPr>
+      <w:r>
+        <w:rPr>
+          <w:rFonts w:ascii="Times New Roman" w:hAnsi="Times New Roman" w:cs="Times New Roman"/>
+          <w:sz w:val="24"/>
+          <w:szCs w:val="24"/>
+        </w:rPr>
+        <w:t>“</w:t>
+      </w:r>
+      <w:r>
+        <w:rPr>
+          <w:rFonts w:ascii="Times New Roman" w:hAnsi="Times New Roman" w:cs="Times New Roman"/>
+          <w:sz w:val="24"/>
+          <w:szCs w:val="24"/>
+        </w:rPr>
+        <w:t>A</w:t>
+      </w:r>
+      <w:r>
+        <w:rPr>
+          <w:rFonts w:ascii="Times New Roman" w:hAnsi="Times New Roman" w:cs="Times New Roman"/>
+          <w:sz w:val="24"/>
+          <w:szCs w:val="24"/>
+        </w:rPr>
+        <w:t>”</w:t>
+      </w:r>
+      <w:r>
+        <w:rPr>
+          <w:rFonts w:ascii="Times New Roman" w:hAnsi="Times New Roman" w:cs="Times New Roman"/>
+          <w:sz w:val="24"/>
+          <w:szCs w:val="24"/>
+        </w:rPr>
+        <w:t xml:space="preserve"> must be a matrix of size 49 x 49 and </w:t>
+      </w:r>
+      <w:r>
+        <w:rPr>
+          <w:rFonts w:ascii="Times New Roman" w:hAnsi="Times New Roman" w:cs="Times New Roman"/>
+          <w:sz w:val="24"/>
+          <w:szCs w:val="24"/>
+        </w:rPr>
+        <w:t>“</w:t>
+      </w:r>
+      <w:r>
+        <w:rPr>
+          <w:rFonts w:ascii="Times New Roman" w:hAnsi="Times New Roman" w:cs="Times New Roman"/>
+          <w:sz w:val="24"/>
+          <w:szCs w:val="24"/>
+        </w:rPr>
+        <w:t>b</w:t>
+      </w:r>
+      <w:r>
+        <w:rPr>
+          <w:rFonts w:ascii="Times New Roman" w:hAnsi="Times New Roman" w:cs="Times New Roman"/>
+          <w:sz w:val="24"/>
+          <w:szCs w:val="24"/>
+        </w:rPr>
+        <w:t>”</w:t>
+      </w:r>
+      <w:r>
+        <w:rPr>
+          <w:rFonts w:ascii="Times New Roman" w:hAnsi="Times New Roman" w:cs="Times New Roman"/>
+          <w:sz w:val="24"/>
+          <w:szCs w:val="24"/>
+        </w:rPr>
+        <w:t xml:space="preserve"> a vector of length 49. </w:t>
+      </w:r>
+    </w:p>
+    <w:p>
+      <w:pPr>
+        <w:spacing w:line="480" w:lineRule="auto"/>
+        <w:jc w:val="both"/>
+        <w:rPr>
+          <w:rFonts w:ascii="Times New Roman" w:hAnsi="Times New Roman" w:cs="Times New Roman"/>
+          <w:sz w:val="24"/>
+          <w:szCs w:val="24"/>
+        </w:rPr>
+      </w:pPr>
+      <w:r>
+        <w:rPr>
+          <w:rFonts w:ascii="Times New Roman" w:hAnsi="Times New Roman" w:cs="Times New Roman"/>
+          <w:sz w:val="24"/>
+          <w:szCs w:val="24"/>
+        </w:rPr>
+        <w:drawing>
+          <wp:inline distT="0" distB="0" distL="0" distR="0" wp14:anchorId="3049AF5D" wp14:editId="5E5B9DA9">
+            <wp:extent cx="5943600" cy="1701165"/>
+            <wp:effectExtent l="0" t="0" r="0" b="0"/>
+            <wp:docPr id="160476847" name="Picture 1" descr="A computer code with white text&#10;&#10;Description automatically generated"/>
+            <wp:cNvGraphicFramePr>
+              <a:graphicFrameLocks xmlns:a="http://schemas.openxmlformats.org/drawingml/2006/main" noChangeAspect="1"/>
+            </wp:cNvGraphicFramePr>
+            <a:graphic xmlns:a="http://schemas.openxmlformats.org/drawingml/2006/main">
+              <a:graphicData uri="http://schemas.openxmlformats.org/drawingml/2006/picture">
+                <pic:pic xmlns:pic="http://schemas.openxmlformats.org/drawingml/2006/picture">
+                  <pic:nvPicPr>
+                    <pic:cNvPr id="160476847" name="Picture 1" descr="A computer code with white text&#10;&#10;Description automatically generated"/>
+                    <pic:cNvPicPr/>
+                  </pic:nvPicPr>
+                  <pic:blipFill>
+                    <a:blip r:embed="rId33"/>
+                    <a:stretch>
+                      <a:fillRect/>
+                    </a:stretch>
+                  </pic:blipFill>
+                  <pic:spPr>
+                    <a:xfrm>
+                      <a:off x="0" y="0"/>
+                      <a:ext cx="5943600" cy="1701165"/>
+                    </a:xfrm>
+                    <a:prstGeom prst="rect">
+                      <a:avLst/>
+                    </a:prstGeom>
+                  </pic:spPr>
+                </pic:pic>
+              </a:graphicData>
+            </a:graphic>
+          </wp:inline>
+        </w:drawing>
+      </w:r>
+    </w:p>
+    <w:p>
+      <w:pPr>
+        <w:spacing w:line="480" w:lineRule="auto"/>
+        <w:jc w:val="both"/>
+        <w:rPr>
+          <w:rFonts w:ascii="Times New Roman" w:hAnsi="Times New Roman" w:cs="Times New Roman"/>
+          <w:sz w:val="24"/>
+          <w:szCs w:val="24"/>
+        </w:rPr>
+      </w:pPr>
+      <w:r>
+        <w:rPr>
+          <w:rFonts w:ascii="Times New Roman" w:hAnsi="Times New Roman" w:cs="Times New Roman"/>
+          <w:sz w:val="24"/>
+          <w:szCs w:val="24"/>
+        </w:rPr>
+        <w:t>Result of A</w:t>
+      </w:r>
+    </w:p>
+    <w:p>
+      <w:pPr>
+        <w:spacing w:line="480" w:lineRule="auto"/>
+        <w:jc w:val="both"/>
+        <w:rPr>
+          <w:rFonts w:ascii="Times New Roman" w:hAnsi="Times New Roman" w:cs="Times New Roman"/>
+          <w:sz w:val="24"/>
+          <w:szCs w:val="24"/>
+        </w:rPr>
+      </w:pPr>
+      <w:r>
+        <w:rPr>
+          <w:rFonts w:ascii="Times New Roman" w:hAnsi="Times New Roman" w:cs="Times New Roman"/>
+          <w:sz w:val="24"/>
+          <w:szCs w:val="24"/>
+        </w:rPr>
+        <w:drawing>
+          <wp:inline distT="0" distB="0" distL="0" distR="0" wp14:anchorId="673C196D" wp14:editId="00E9BF33">
+            <wp:extent cx="5943600" cy="1638300"/>
+            <wp:effectExtent l="0" t="0" r="0" b="0"/>
+            <wp:docPr id="1476160783" name="Picture 1" descr="A black background with white numbers&#10;&#10;Description automatically generated"/>
+            <wp:cNvGraphicFramePr>
+              <a:graphicFrameLocks xmlns:a="http://schemas.openxmlformats.org/drawingml/2006/main" noChangeAspect="1"/>
+            </wp:cNvGraphicFramePr>
+            <a:graphic xmlns:a="http://schemas.openxmlformats.org/drawingml/2006/main">
+              <a:graphicData uri="http://schemas.openxmlformats.org/drawingml/2006/picture">
+                <pic:pic xmlns:pic="http://schemas.openxmlformats.org/drawingml/2006/picture">
+                  <pic:nvPicPr>
+                    <pic:cNvPr id="1476160783" name="Picture 1" descr="A black background with white numbers&#10;&#10;Description automatically generated"/>
+                    <pic:cNvPicPr/>
+                  </pic:nvPicPr>
+                  <pic:blipFill>
+                    <a:blip r:embed="rId34"/>
+                    <a:stretch>
+                      <a:fillRect/>
+                    </a:stretch>
+                  </pic:blipFill>
+                  <pic:spPr>
+                    <a:xfrm>
+                      <a:off x="0" y="0"/>
+                      <a:ext cx="5943600" cy="1638300"/>
+                    </a:xfrm>
+                    <a:prstGeom prst="rect">
+                      <a:avLst/>
+                    </a:prstGeom>
+                  </pic:spPr>
+                </pic:pic>
+              </a:graphicData>
+            </a:graphic>
+          </wp:inline>
+        </w:drawing>
+      </w:r>
+    </w:p>
+    <w:p>
+      <w:pPr>
+        <w:spacing w:line="480" w:lineRule="auto"/>
+        <w:jc w:val="both"/>
+        <w:rPr>
+          <w:rFonts w:ascii="Times New Roman" w:hAnsi="Times New Roman" w:cs="Times New Roman"/>
+          <w:sz w:val="24"/>
+          <w:szCs w:val="24"/>
+        </w:rPr>
+      </w:pPr>
+    </w:p>
+    <w:p>
+      <w:pPr>
+        <w:spacing w:line="480" w:lineRule="auto"/>
+        <w:jc w:val="both"/>
+        <w:rPr>
+          <w:rFonts w:ascii="Times New Roman" w:hAnsi="Times New Roman" w:cs="Times New Roman"/>
+          <w:sz w:val="24"/>
+          <w:szCs w:val="24"/>
+        </w:rPr>
+      </w:pPr>
+      <w:r>
+        <w:rPr>
+          <w:rFonts w:ascii="Times New Roman" w:hAnsi="Times New Roman" w:cs="Times New Roman"/>
+          <w:sz w:val="24"/>
+          <w:szCs w:val="24"/>
+        </w:rPr>
+        <w:t>Result of b</w:t>
+      </w:r>
+    </w:p>
+    <w:p>
+      <w:pPr>
+        <w:spacing w:line="480" w:lineRule="auto"/>
+        <w:jc w:val="both"/>
+        <w:rPr>
+          <w:rFonts w:ascii="Times New Roman" w:hAnsi="Times New Roman" w:cs="Times New Roman"/>
+          <w:sz w:val="24"/>
+          <w:szCs w:val="24"/>
+        </w:rPr>
+      </w:pPr>
+      <w:r>
+        <w:rPr>
+          <w:rFonts w:ascii="Times New Roman" w:hAnsi="Times New Roman" w:cs="Times New Roman"/>
+          <w:sz w:val="24"/>
+          <w:szCs w:val="24"/>
+        </w:rPr>
+        <w:drawing>
+          <wp:inline distT="0" distB="0" distL="0" distR="0" wp14:anchorId="22787C19" wp14:editId="09134F06">
+            <wp:extent cx="5943600" cy="1461770"/>
+            <wp:effectExtent l="0" t="0" r="0" b="5080"/>
+            <wp:docPr id="200428344" name="Picture 1" descr="A black background with white text&#10;&#10;Description automatically generated"/>
+            <wp:cNvGraphicFramePr>
+              <a:graphicFrameLocks xmlns:a="http://schemas.openxmlformats.org/drawingml/2006/main" noChangeAspect="1"/>
+            </wp:cNvGraphicFramePr>
+            <a:graphic xmlns:a="http://schemas.openxmlformats.org/drawingml/2006/main">
+              <a:graphicData uri="http://schemas.openxmlformats.org/drawingml/2006/picture">
+                <pic:pic xmlns:pic="http://schemas.openxmlformats.org/drawingml/2006/picture">
+                  <pic:nvPicPr>
+                    <pic:cNvPr id="200428344" name="Picture 1" descr="A black background with white text&#10;&#10;Description automatically generated"/>
+                    <pic:cNvPicPr/>
+                  </pic:nvPicPr>
+                  <pic:blipFill>
+                    <a:blip r:embed="rId35"/>
+                    <a:stretch>
+                      <a:fillRect/>
+                    </a:stretch>
+                  </pic:blipFill>
+                  <pic:spPr>
+                    <a:xfrm>
+                      <a:off x="0" y="0"/>
+                      <a:ext cx="5943600" cy="1461770"/>
+                    </a:xfrm>
+                    <a:prstGeom prst="rect">
+                      <a:avLst/>
+                    </a:prstGeom>
+                  </pic:spPr>
+                </pic:pic>
+              </a:graphicData>
+            </a:graphic>
+          </wp:inline>
+        </w:drawing>
+      </w:r>
+    </w:p>
+    <w:p>
+      <w:pPr>
+        <w:spacing w:line="480" w:lineRule="auto"/>
+        <w:jc w:val="both"/>
+        <w:rPr>
+          <w:rFonts w:ascii="Times New Roman" w:hAnsi="Times New Roman" w:cs="Times New Roman"/>
+          <w:sz w:val="24"/>
+          <w:szCs w:val="24"/>
+        </w:rPr>
+      </w:pPr>
+    </w:p>
+    <w:p>
+      <w:pPr>
+        <w:spacing w:line="480" w:lineRule="auto"/>
+        <w:jc w:val="both"/>
+        <w:rPr>
+          <w:rFonts w:ascii="Times New Roman" w:hAnsi="Times New Roman" w:cs="Times New Roman"/>
+          <w:sz w:val="24"/>
+          <w:szCs w:val="24"/>
+        </w:rPr>
+      </w:pPr>
+      <w:r>
+        <w:rPr>
+          <w:rFonts w:ascii="Times New Roman" w:hAnsi="Times New Roman" w:cs="Times New Roman"/>
+          <w:sz w:val="24"/>
+          <w:szCs w:val="24"/>
+        </w:rPr>
+        <w:t>We add the identity matrix to A and solve the linear equation.</w:t>
+      </w:r>
+    </w:p>
+    <w:p>
+      <w:pPr>
+        <w:spacing w:line="480" w:lineRule="auto"/>
+        <w:jc w:val="both"/>
+        <w:rPr>
+          <w:rFonts w:ascii="Times New Roman" w:hAnsi="Times New Roman" w:cs="Times New Roman"/>
+          <w:sz w:val="24"/>
+          <w:szCs w:val="24"/>
+        </w:rPr>
+      </w:pPr>
+      <w:r>
+        <w:rPr>
+          <w:rFonts w:ascii="Times New Roman" w:hAnsi="Times New Roman" w:cs="Times New Roman"/>
+          <w:sz w:val="24"/>
+          <w:szCs w:val="24"/>
+        </w:rPr>
+        <w:drawing>
+          <wp:inline distT="0" distB="0" distL="0" distR="0" wp14:anchorId="482B479D" wp14:editId="20000B44">
+            <wp:extent cx="5943600" cy="230505"/>
+            <wp:effectExtent l="0" t="0" r="0" b="0"/>
+            <wp:docPr id="1486754853" name="Picture 1"/>
+            <wp:cNvGraphicFramePr>
+              <a:graphicFrameLocks xmlns:a="http://schemas.openxmlformats.org/drawingml/2006/main" noChangeAspect="1"/>
+            </wp:cNvGraphicFramePr>
+            <a:graphic xmlns:a="http://schemas.openxmlformats.org/drawingml/2006/main">
+              <a:graphicData uri="http://schemas.openxmlformats.org/drawingml/2006/picture">
+                <pic:pic xmlns:pic="http://schemas.openxmlformats.org/drawingml/2006/picture">
+                  <pic:nvPicPr>
+                    <pic:cNvPr id="1486754853" name=""/>
+                    <pic:cNvPicPr/>
+                  </pic:nvPicPr>
+                  <pic:blipFill>
+                    <a:blip r:embed="rId36"/>
+                    <a:stretch>
+                      <a:fillRect/>
+                    </a:stretch>
+                  </pic:blipFill>
+                  <pic:spPr>
+                    <a:xfrm>
+                      <a:off x="0" y="0"/>
+                      <a:ext cx="5943600" cy="230505"/>
+                    </a:xfrm>
+                    <a:prstGeom prst="rect">
+                      <a:avLst/>
+                    </a:prstGeom>
+                  </pic:spPr>
+                </pic:pic>
+              </a:graphicData>
+            </a:graphic>
+          </wp:inline>
+        </w:drawing>
+      </w:r>
+    </w:p>
+    <w:p>
+      <w:pPr>
+        <w:rPr>
+          <w:rFonts w:ascii="Times New Roman" w:hAnsi="Times New Roman" w:cs="Times New Roman"/>
+          <w:sz w:val="24"/>
+          <w:szCs w:val="24"/>
+        </w:rPr>
+      </w:pPr>
+      <w:r>
+        <w:rPr>
+          <w:rFonts w:ascii="Times New Roman" w:hAnsi="Times New Roman" w:cs="Times New Roman"/>
+          <w:sz w:val="24"/>
+          <w:szCs w:val="24"/>
+        </w:rPr>
+        <w:lastRenderedPageBreak/>
+        <w:drawing>
+          <wp:inline distT="0" distB="0" distL="0" distR="0" wp14:anchorId="0E95910C" wp14:editId="7CA03106">
+            <wp:extent cx="5943600" cy="2030730"/>
+            <wp:effectExtent l="0" t="0" r="0" b="7620"/>
+            <wp:docPr id="2102333401" name="Picture 1" descr="A black background with white numbers&#10;&#10;Description automatically generated"/>
+            <wp:cNvGraphicFramePr>
+              <a:graphicFrameLocks xmlns:a="http://schemas.openxmlformats.org/drawingml/2006/main" noChangeAspect="1"/>
+            </wp:cNvGraphicFramePr>
+            <a:graphic xmlns:a="http://schemas.openxmlformats.org/drawingml/2006/main">
+              <a:graphicData uri="http://schemas.openxmlformats.org/drawingml/2006/picture">
+                <pic:pic xmlns:pic="http://schemas.openxmlformats.org/drawingml/2006/picture">
+                  <pic:nvPicPr>
+                    <pic:cNvPr id="2102333401" name="Picture 1" descr="A black background with white numbers&#10;&#10;Description automatically generated"/>
+                    <pic:cNvPicPr/>
+                  </pic:nvPicPr>
+                  <pic:blipFill>
+                    <a:blip r:embed="rId37"/>
+                    <a:stretch>
+                      <a:fillRect/>
+                    </a:stretch>
+                  </pic:blipFill>
+                  <pic:spPr>
+                    <a:xfrm>
+                      <a:off x="0" y="0"/>
+                      <a:ext cx="5943600" cy="2030730"/>
+                    </a:xfrm>
+                    <a:prstGeom prst="rect">
+                      <a:avLst/>
+                    </a:prstGeom>
+                  </pic:spPr>
+                </pic:pic>
+              </a:graphicData>
+            </a:graphic>
+          </wp:inline>
+        </w:drawing>
+      </w:r>
+    </w:p>
+    <w:p>
+      <w:pPr>
+        <w:rPr>
+          <w:rFonts w:ascii="Times New Roman" w:hAnsi="Times New Roman" w:cs="Times New Roman"/>
+          <w:sz w:val="24"/>
+          <w:szCs w:val="24"/>
+        </w:rPr>
+      </w:pPr>
+    </w:p>
+    <w:p>
+      <w:pPr>
+        <w:rPr>
+          <w:rFonts w:ascii="Times New Roman" w:hAnsi="Times New Roman" w:cs="Times New Roman"/>
+          <w:sz w:val="24"/>
+          <w:szCs w:val="24"/>
+        </w:rPr>
+      </w:pPr>
+      <w:r>
+        <w:rPr>
+          <w:rFonts w:ascii="Times New Roman" w:hAnsi="Times New Roman" w:cs="Times New Roman"/>
+          <w:sz w:val="24"/>
+          <w:szCs w:val="24"/>
+        </w:rPr>
+        <w:drawing>
+          <wp:inline distT="0" distB="0" distL="0" distR="0" wp14:anchorId="52C7E48C" wp14:editId="1A62CA74">
+            <wp:extent cx="5943600" cy="5295900"/>
+            <wp:effectExtent l="0" t="0" r="0" b="0"/>
+            <wp:docPr id="716886713" name="Picture 1" descr="A chart of different colors&#10;&#10;Description automatically generated with medium confidence"/>
+            <wp:cNvGraphicFramePr>
+              <a:graphicFrameLocks xmlns:a="http://schemas.openxmlformats.org/drawingml/2006/main" noChangeAspect="1"/>
+            </wp:cNvGraphicFramePr>
+            <a:graphic xmlns:a="http://schemas.openxmlformats.org/drawingml/2006/main">
+              <a:graphicData uri="http://schemas.openxmlformats.org/drawingml/2006/picture">
+                <pic:pic xmlns:pic="http://schemas.openxmlformats.org/drawingml/2006/picture">
+                  <pic:nvPicPr>
+                    <pic:cNvPr id="716886713" name="Picture 1" descr="A chart of different colors&#10;&#10;Description automatically generated with medium confidence"/>
+                    <pic:cNvPicPr/>
+                  </pic:nvPicPr>
+                  <pic:blipFill>
+                    <a:blip r:embed="rId38"/>
+                    <a:stretch>
+                      <a:fillRect/>
+                    </a:stretch>
+                  </pic:blipFill>
+                  <pic:spPr>
+                    <a:xfrm>
+                      <a:off x="0" y="0"/>
+                      <a:ext cx="5943600" cy="5295900"/>
+                    </a:xfrm>
+                    <a:prstGeom prst="rect">
+                      <a:avLst/>
+                    </a:prstGeom>
+                  </pic:spPr>
+                </pic:pic>
+              </a:graphicData>
+            </a:graphic>
+          </wp:inline>
+        </w:drawing>
+      </w:r>
+    </w:p>
+    <w:p>
+      <w:pPr>
+        <w:rPr>
+          <w:rFonts w:ascii="Times New Roman" w:hAnsi="Times New Roman" w:cs="Times New Roman"/>
+          <w:sz w:val="24"/>
+          <w:szCs w:val="24"/>
+        </w:rPr>
+      </w:pPr>
+      <w:r>
+        <w:rPr>
+          <w:rFonts w:ascii="Times New Roman" w:hAnsi="Times New Roman" w:cs="Times New Roman"/>
+          <w:sz w:val="24"/>
+          <w:szCs w:val="24"/>
+        </w:rPr>
+        <w:t>Both W functions have similar values</w:t>
+      </w:r>
+    </w:p>
+    <w:p>
+      <w:pPr>
+        <w:spacing w:line="480" w:lineRule="auto"/>
+        <w:jc w:val="both"/>
+        <w:rPr>
+          <w:rFonts w:ascii="Times New Roman" w:hAnsi="Times New Roman" w:cs="Times New Roman"/>
+          <w:sz w:val="24"/>
+          <w:szCs w:val="24"/>
+        </w:rPr>
+      </w:pPr>
+    </w:p>
+    <w:p>
+      <w:pPr>
+        <w:spacing w:line="480" w:lineRule="auto"/>
+        <w:jc w:val="both"/>
+        <w:rPr>
+          <w:rFonts w:ascii="Times New Roman" w:hAnsi="Times New Roman" w:cs="Times New Roman"/>
+          <w:sz w:val="24"/>
+          <w:szCs w:val="24"/>
+        </w:rPr>
+      </w:pPr>
+      <w:r>
+        <w:rPr>
+          <w:rFonts w:ascii="Times New Roman" w:hAnsi="Times New Roman" w:cs="Times New Roman"/>
+          <w:sz w:val="24"/>
+          <w:szCs w:val="24"/>
+        </w:rPr>
+        <w:lastRenderedPageBreak/>
+        <w:t xml:space="preserve">The Gradient Monte Carlo method arrives at the value function by averaging returns from several episodes to converge very slowly to the actual value function over many episodes. An interesting aspect is that cells are more affected by their neighbors. </w:t>
+      </w:r>
+      <w:proofErr w:type="spellStart"/>
+      <w:r>
+        <w:rPr>
+          <w:rFonts w:ascii="Times New Roman" w:hAnsi="Times New Roman" w:cs="Times New Roman"/>
+          <w:sz w:val="24"/>
+          <w:szCs w:val="24"/>
+        </w:rPr>
+        <w:t>SemiGradient</w:t>
+      </w:r>
+      <w:proofErr w:type="spellEnd"/>
+      <w:r>
+        <w:rPr>
+          <w:rFonts w:ascii="Times New Roman" w:hAnsi="Times New Roman" w:cs="Times New Roman"/>
+          <w:sz w:val="24"/>
+          <w:szCs w:val="24"/>
+        </w:rPr>
+        <w:t xml:space="preserve"> </w:t>
+      </w:r>
+      <w:proofErr w:type="gramStart"/>
+      <w:r>
+        <w:rPr>
+          <w:rFonts w:ascii="Times New Roman" w:hAnsi="Times New Roman" w:cs="Times New Roman"/>
+          <w:sz w:val="24"/>
+          <w:szCs w:val="24"/>
+        </w:rPr>
+        <w:t>TD(</w:t>
+      </w:r>
+      <w:proofErr w:type="gramEnd"/>
+      <w:r>
+        <w:rPr>
+          <w:rFonts w:ascii="Times New Roman" w:hAnsi="Times New Roman" w:cs="Times New Roman"/>
+          <w:sz w:val="24"/>
+          <w:szCs w:val="24"/>
+        </w:rPr>
+        <w:t>0) applies one-step temporal difference learning with function approximation. At the same time, its convergence may be faster than Monte Carlo; it depends on the choice of features and the learning rate.</w:t>
+      </w:r>
     </w:p>
     <w:sectPr>
       <w:pgSz w:w="12240" w:h="15840"/>
@@ -2799,7 +5233,7 @@
   <w:style w:type="paragraph" w:default="1" w:styleId="Normal">
     <w:name w:val="Normal"/>
     <w:qFormat/>
-    <w:rsid w:val="00266BC7"/>
+    <w:rsid w:val="00242564"/>
   </w:style>
   <w:style w:type="paragraph" w:styleId="Heading1">
     <w:name w:val="heading 1"/>
@@ -2972,6 +5406,16 @@
       <w:color w:val="666666"/>
       <w:sz w:val="30"/>
       <w:szCs w:val="30"/>
+    </w:rPr>
+  </w:style>
+  <w:style w:type="character" w:styleId="PlaceholderText">
+    <w:name w:val="Placeholder Text"/>
+    <w:basedOn w:val="DefaultParagraphFont"/>
+    <w:uiPriority w:val="99"/>
+    <w:semiHidden/>
+    <w:rsid w:val="00242564"/>
+    <w:rPr>
+      <w:color w:val="666666"/>
     </w:rPr>
   </w:style>
 </w:styles>

</xml_diff>